<commit_message>
pretty much final commit
</commit_message>
<xml_diff>
--- a/report.docx
+++ b/report.docx
@@ -4,6 +4,7 @@
   <w:body>
     <w:p>
       <w:pPr>
+        <w:pStyle w:val="Title"/>
         <w:jc w:val="center"/>
         <w:rPr>
           <w:lang w:val="en-GB"/>
@@ -18,6 +19,7 @@
     </w:p>
     <w:p>
       <w:pPr>
+        <w:pStyle w:val="Title"/>
         <w:jc w:val="center"/>
         <w:rPr>
           <w:lang w:val="en-GB"/>
@@ -32,6 +34,7 @@
     </w:p>
     <w:p>
       <w:pPr>
+        <w:pStyle w:val="Subtitle"/>
         <w:jc w:val="center"/>
         <w:rPr>
           <w:lang w:val="en-GB"/>
@@ -272,7 +275,6 @@
     <w:p>
       <w:pPr>
         <w:pStyle w:val="Heading1"/>
-        <w:spacing w:after="240"/>
         <w:rPr>
           <w:lang w:val="en-GB"/>
         </w:rPr>
@@ -284,7 +286,26 @@
           <w:lang w:val="en-GB"/>
         </w:rPr>
         <w:lastRenderedPageBreak/>
-        <w:t>Aims and Objectives:</w:t>
+        <w:t>Aims and Objectives</w:t>
+      </w:r>
+    </w:p>
+    <w:p>
+      <w:pPr>
+        <w:rPr>
+          <w:lang w:val="en-GB"/>
+        </w:rPr>
+      </w:pPr>
+      <w:r>
+        <w:rPr>
+          <w:lang w:val="en-GB"/>
+        </w:rPr>
+        <w:t xml:space="preserve">In common parlance, a full-stack application conjures an idea of a web application, a server, a runtime environment for the web application and a database management system. There is a wealth of technologies available for developing these applications, and selecting the appropriate choices are crucial parts of the software development lifecycle. Most modern web applications are developed using a framework system. Frameworks simplify the web development process by using APIs to perform DOM manipulation. Beyond providing standard styles to develop web applications, frameworks often include support for databases, session management and promote code reuse. </w:t>
+      </w:r>
+      <w:r>
+        <w:rPr>
+          <w:lang w:val="en-GB"/>
+        </w:rPr>
+        <w:t xml:space="preserve">Modern web frameworks use the Model-View-Controller paradigm, separating the web application into data, the presented view, and logic to modify that view based on changes to the data. Full-stack development makes use of tiered organisation, separating the data storage, application and client to keep business logic for each area separated and secure. </w:t>
       </w:r>
     </w:p>
     <w:p>
@@ -322,6 +343,12 @@
           <w:lang w:val="en-GB"/>
         </w:rPr>
         <w:t>As the data used in the databases does not exist in readily formatted data, it must be parsed and stored</w:t>
+      </w:r>
+      <w:r>
+        <w:rPr>
+          <w:lang w:val="en-GB"/>
+        </w:rPr>
+        <w:t>, which is done</w:t>
       </w:r>
       <w:r>
         <w:rPr>
@@ -629,6 +656,7 @@
           <w:szCs w:val="18"/>
           <w:lang w:val="en-GB"/>
         </w:rPr>
+        <w:lastRenderedPageBreak/>
         <w:drawing>
           <wp:inline distT="0" distB="0" distL="0" distR="0" wp14:anchorId="6B81BFD0" wp14:editId="5711827E">
             <wp:extent cx="5817870" cy="2030730"/>
@@ -1223,6 +1251,7 @@
       </w:pPr>
       <w:r>
         <w:rPr>
+          <w:noProof/>
           <w:lang w:val="en-GB"/>
         </w:rPr>
         <w:drawing>
@@ -1403,14 +1432,38 @@
         <w:rPr>
           <w:lang w:val="en-GB"/>
         </w:rPr>
-        <w:t xml:space="preserve"> SQL is a language used for interacting with relational databases, invented in 1970 and has been the standard, in various flavours, since then. (Anderson and Nicholson, 2023) SQL databases are very efficient with structured data, that is data that has a relationship between its variables and entities. (Anderson and Nicholson, </w:t>
+        <w:t xml:space="preserve"> SQL is a language used for interacting with relational databases, invented in 1970 and has been the standard, in various flavours, since then. (</w:t>
+      </w:r>
+      <w:r>
+        <w:rPr>
+          <w:lang w:val="en-GB"/>
+        </w:rPr>
+        <w:t>Anderson and Nicholson, 2022</w:t>
+      </w:r>
+      <w:r>
+        <w:rPr>
+          <w:lang w:val="en-GB"/>
+        </w:rPr>
+        <w:t>) SQL databases are very efficient with structured data, that is data that has a relationship between its variables and entities. (</w:t>
+      </w:r>
+      <w:r>
+        <w:rPr>
+          <w:lang w:val="en-GB"/>
+        </w:rPr>
+        <w:t xml:space="preserve">Anderson and Nicholson, </w:t>
       </w:r>
       <w:r>
         <w:rPr>
           <w:lang w:val="en-GB"/>
         </w:rPr>
         <w:lastRenderedPageBreak/>
-        <w:t xml:space="preserve">2023) </w:t>
+        <w:t>2022</w:t>
+      </w:r>
+      <w:r>
+        <w:rPr>
+          <w:lang w:val="en-GB"/>
+        </w:rPr>
+        <w:t xml:space="preserve">) </w:t>
       </w:r>
       <w:r>
         <w:rPr>
@@ -1888,6 +1941,12 @@
         </w:rPr>
         <w:t xml:space="preserve">In PostgreSQL, this can be set using a SERIAL type, which incrementally increases with each new entry created. </w:t>
       </w:r>
+      <w:r>
+        <w:rPr>
+          <w:lang w:val="en-GB"/>
+        </w:rPr>
+        <w:t>(PostgreSQL, 2023)</w:t>
+      </w:r>
     </w:p>
     <w:p>
       <w:pPr>
@@ -1998,7 +2057,31 @@
         <w:rPr>
           <w:lang w:val="en-GB"/>
         </w:rPr>
-        <w:t xml:space="preserve">, et al (2012) and Anderson and Nicholson (2023), SQL databases must be what is referred to as “ACID compliant” which means they must exhibit the following four properties: atomicity, consistency, isolation, and durability. To have atomicity, a transaction in a database must either succeed or fail completely and cannot be left partially complete. (Anderson and Nicholson, 2023). Consistency means database must have rules to ensure it remains stable and valid, both before and after transactions. (Anderson and Nicholson, 2023). </w:t>
+        <w:t>, et al (2012) and Anderson and Nicholson (2023), SQL databases must be what is referred to as “ACID compliant” which means they must exhibit the following four properties: atomicity, consistency, isolation, and durability. To have atomicity, a transaction in a database must either succeed or fail completely and cannot be left partially complete. (</w:t>
+      </w:r>
+      <w:r>
+        <w:rPr>
+          <w:lang w:val="en-GB"/>
+        </w:rPr>
+        <w:t>Anderson and Nicholson, 2022</w:t>
+      </w:r>
+      <w:r>
+        <w:rPr>
+          <w:lang w:val="en-GB"/>
+        </w:rPr>
+        <w:t>). Consistency means database must have rules to ensure it remains stable and valid, both before and after transactions. (</w:t>
+      </w:r>
+      <w:r>
+        <w:rPr>
+          <w:lang w:val="en-GB"/>
+        </w:rPr>
+        <w:t>Anderson and Nicholson, 2022</w:t>
+      </w:r>
+      <w:r>
+        <w:rPr>
+          <w:lang w:val="en-GB"/>
+        </w:rPr>
+        <w:t xml:space="preserve">). </w:t>
       </w:r>
     </w:p>
     <w:p>
@@ -2049,7 +2132,37 @@
         <w:rPr>
           <w:lang w:val="en-GB"/>
         </w:rPr>
-        <w:t xml:space="preserve">lthough many RDBMS, including PostgreSQL, have many features for dealing with complex data, they are not often used, adding to the cost of the RDBMS itself. </w:t>
+        <w:t>lthough many RDBMS, including PostgreSQL, have many features for dealing with complex data, they are not often used, adding to the cost of the RDBMS itself.</w:t>
+      </w:r>
+      <w:r>
+        <w:rPr>
+          <w:lang w:val="en-GB"/>
+        </w:rPr>
+        <w:t xml:space="preserve"> (</w:t>
+      </w:r>
+      <w:r>
+        <w:rPr>
+          <w:lang w:val="en-GB"/>
+        </w:rPr>
+        <w:t>Anderson and Nicholson, 202</w:t>
+      </w:r>
+      <w:r>
+        <w:rPr>
+          <w:lang w:val="en-GB"/>
+        </w:rPr>
+        <w:t>2</w:t>
+      </w:r>
+      <w:r>
+        <w:rPr>
+          <w:lang w:val="en-GB"/>
+        </w:rPr>
+        <w:t>)</w:t>
+      </w:r>
+      <w:r>
+        <w:rPr>
+          <w:lang w:val="en-GB"/>
+        </w:rPr>
+        <w:t xml:space="preserve"> </w:t>
       </w:r>
       <w:r>
         <w:rPr>
@@ -2887,7 +3000,46 @@
         <w:rPr>
           <w:lang w:val="en-GB"/>
         </w:rPr>
-        <w:t xml:space="preserve"> Data may be passed to components </w:t>
+        <w:t xml:space="preserve"> </w:t>
+      </w:r>
+      <w:r>
+        <w:rPr>
+          <w:lang w:val="en-GB"/>
+        </w:rPr>
+        <w:t>Vue components can be understood as three types: global which may be used by the entire application, local – those for use within a single component, and single-file, for instance an SVG file may be rendered as a .</w:t>
+      </w:r>
+      <w:proofErr w:type="spellStart"/>
+      <w:r>
+        <w:rPr>
+          <w:lang w:val="en-GB"/>
+        </w:rPr>
+        <w:t>vue</w:t>
+      </w:r>
+      <w:proofErr w:type="spellEnd"/>
+      <w:r>
+        <w:rPr>
+          <w:lang w:val="en-GB"/>
+        </w:rPr>
+        <w:t xml:space="preserve"> component, which gives it access to Vue</w:t>
+      </w:r>
+      <w:r>
+        <w:rPr>
+          <w:lang w:val="en-GB"/>
+        </w:rPr>
+        <w:t xml:space="preserve"> functionality.</w:t>
+      </w:r>
+    </w:p>
+    <w:p>
+      <w:pPr>
+        <w:rPr>
+          <w:lang w:val="en-GB"/>
+        </w:rPr>
+      </w:pPr>
+      <w:r>
+        <w:rPr>
+          <w:lang w:val="en-GB"/>
+        </w:rPr>
+        <w:t xml:space="preserve">Data may be passed to components </w:t>
       </w:r>
       <w:r>
         <w:rPr>
@@ -2984,7 +3136,26 @@
         <w:rPr>
           <w:lang w:val="en-GB"/>
         </w:rPr>
-        <w:t>any value can be passed to a prop by default. (Vue (b)</w:t>
+        <w:t xml:space="preserve">any value can be </w:t>
+      </w:r>
+      <w:r>
+        <w:rPr>
+          <w:lang w:val="en-GB"/>
+        </w:rPr>
+        <w:lastRenderedPageBreak/>
+        <w:t>passed to a prop by default. (Vue (</w:t>
+      </w:r>
+      <w:r>
+        <w:rPr>
+          <w:lang w:val="en-GB"/>
+        </w:rPr>
+        <w:t>c</w:t>
+      </w:r>
+      <w:r>
+        <w:rPr>
+          <w:lang w:val="en-GB"/>
+        </w:rPr>
+        <w:t>)</w:t>
       </w:r>
       <w:r>
         <w:rPr>
@@ -2998,6 +3169,42 @@
         </w:rPr>
         <w:t xml:space="preserve"> 2023). </w:t>
       </w:r>
+      <w:r>
+        <w:rPr>
+          <w:lang w:val="en-GB"/>
+        </w:rPr>
+        <w:t>Vue’s virtual DOM uses HTML-style syntax allows DOM elements to bind to underlying component data. (Vue (</w:t>
+      </w:r>
+      <w:r>
+        <w:rPr>
+          <w:lang w:val="en-GB"/>
+        </w:rPr>
+        <w:t>c</w:t>
+      </w:r>
+      <w:r>
+        <w:rPr>
+          <w:lang w:val="en-GB"/>
+        </w:rPr>
+        <w:t>), 2023). This binding can be achieved through two methods: text interpolation using “moustache syntax” into raw HTML elements or by binding attributes through the v-bind directive. (Vue (</w:t>
+      </w:r>
+      <w:r>
+        <w:rPr>
+          <w:lang w:val="en-GB"/>
+        </w:rPr>
+        <w:t>c</w:t>
+      </w:r>
+      <w:r>
+        <w:rPr>
+          <w:lang w:val="en-GB"/>
+        </w:rPr>
+        <w:t xml:space="preserve">), 2023). </w:t>
+      </w:r>
+      <w:r>
+        <w:rPr>
+          <w:lang w:val="en-GB"/>
+        </w:rPr>
+        <w:t>Within these data binding styles, JavaScript expressions may be used directly for conditional data rendering in elements. (Vue (c), 2023)</w:t>
+      </w:r>
     </w:p>
     <w:p>
       <w:pPr>
@@ -3039,14 +3246,7 @@
         <w:rPr>
           <w:lang w:val="en-GB"/>
         </w:rPr>
-        <w:t xml:space="preserve"> is a build tool that provides faster development for modern web browsers by using Hot Module Replacement (HMR) and a build command that bundles with Rollup, a modern and widely-used </w:t>
-      </w:r>
-      <w:r>
-        <w:rPr>
-          <w:lang w:val="en-GB"/>
-        </w:rPr>
-        <w:lastRenderedPageBreak/>
-        <w:t>JavaScript module bundler. (</w:t>
+        <w:t xml:space="preserve"> is a build tool that provides faster development for modern web browsers by using Hot Module Replacement (HMR) and a build command that bundles with Rollup, a modern and widely-used JavaScript module bundler. (</w:t>
       </w:r>
       <w:proofErr w:type="spellStart"/>
       <w:r>
@@ -3738,7 +3938,6 @@
     <w:p>
       <w:pPr>
         <w:pStyle w:val="Heading1"/>
-        <w:spacing w:after="240"/>
         <w:rPr>
           <w:lang w:val="en-GB"/>
         </w:rPr>
@@ -3822,7 +4021,14 @@
         <w:rPr>
           <w:lang w:val="en-GB"/>
         </w:rPr>
-        <w:t xml:space="preserve">. User data is automatically generated using </w:t>
+        <w:t xml:space="preserve">. User </w:t>
+      </w:r>
+      <w:r>
+        <w:rPr>
+          <w:lang w:val="en-GB"/>
+        </w:rPr>
+        <w:lastRenderedPageBreak/>
+        <w:t xml:space="preserve">data is automatically generated using </w:t>
       </w:r>
       <w:r>
         <w:rPr>
@@ -3852,9 +4058,9 @@
       </w:pPr>
       <w:r>
         <w:rPr>
-          <w:lang w:val="en-GB"/>
-        </w:rPr>
-        <w:lastRenderedPageBreak/>
+          <w:noProof/>
+          <w:lang w:val="en-GB"/>
+        </w:rPr>
         <w:drawing>
           <wp:inline distT="0" distB="0" distL="0" distR="0" wp14:anchorId="7634ED79" wp14:editId="3AF698F8">
             <wp:extent cx="5901690" cy="2660015"/>
@@ -4287,408 +4493,406 @@
         </w:rPr>
         <w:t xml:space="preserve"> substitution principle states a function that uses a pointer or reference to a base class, must be able to use derived objects of that class without knowing it. (Singh &amp; Hassan, 2015). If a client depends on an interface it does not use, it is in violation of the interface segregation principle. (Singh &amp; Hassan, 2015). The dependency inversion principle requires high</w:t>
       </w:r>
-      <w:bookmarkStart w:id="4" w:name="_GoBack"/>
+      <w:r>
+        <w:rPr>
+          <w:lang w:val="en-GB"/>
+        </w:rPr>
+        <w:t>-</w:t>
+      </w:r>
+      <w:r>
+        <w:rPr>
+          <w:lang w:val="en-GB"/>
+        </w:rPr>
+        <w:t xml:space="preserve">level and </w:t>
+      </w:r>
+      <w:r>
+        <w:rPr>
+          <w:lang w:val="en-GB"/>
+        </w:rPr>
+        <w:t>low-level</w:t>
+      </w:r>
+      <w:r>
+        <w:rPr>
+          <w:lang w:val="en-GB"/>
+        </w:rPr>
+        <w:t xml:space="preserve"> modules be separated. (Singh &amp; </w:t>
+      </w:r>
+      <w:r>
+        <w:rPr>
+          <w:lang w:val="en-GB"/>
+        </w:rPr>
+        <w:lastRenderedPageBreak/>
+        <w:t>Hassan, 2015)</w:t>
+      </w:r>
+      <w:r>
+        <w:rPr>
+          <w:lang w:val="en-GB"/>
+        </w:rPr>
+        <w:t xml:space="preserve"> </w:t>
+      </w:r>
+      <w:r>
+        <w:rPr>
+          <w:lang w:val="en-GB"/>
+        </w:rPr>
+        <w:t>While these principles might not have noticeable effects at this level of development, they will set a solid foundation for future expansion.</w:t>
+      </w:r>
+    </w:p>
+    <w:p>
+      <w:pPr>
+        <w:rPr>
+          <w:lang w:val="en-GB"/>
+        </w:rPr>
+      </w:pPr>
+      <w:r>
+        <w:rPr>
+          <w:lang w:val="en-GB"/>
+        </w:rPr>
+        <w:t>Finally, this project tries to adhere to industry-oriented best practices</w:t>
+      </w:r>
+      <w:r>
+        <w:rPr>
+          <w:lang w:val="en-GB"/>
+        </w:rPr>
+        <w:t xml:space="preserve"> for code consistency</w:t>
+      </w:r>
+      <w:r>
+        <w:rPr>
+          <w:lang w:val="en-GB"/>
+        </w:rPr>
+        <w:t>.</w:t>
+      </w:r>
+      <w:r>
+        <w:rPr>
+          <w:lang w:val="en-GB"/>
+        </w:rPr>
+        <w:t xml:space="preserve"> W3Schools</w:t>
+      </w:r>
+      <w:r>
+        <w:rPr>
+          <w:lang w:val="en-GB"/>
+        </w:rPr>
+        <w:t xml:space="preserve"> (2023)</w:t>
+      </w:r>
+      <w:r>
+        <w:rPr>
+          <w:lang w:val="en-GB"/>
+        </w:rPr>
+        <w:t xml:space="preserve"> provides examples of coding conventions which are commonly used by programmers.</w:t>
+      </w:r>
+      <w:r>
+        <w:rPr>
+          <w:lang w:val="en-GB"/>
+        </w:rPr>
+        <w:t xml:space="preserve"> This includes verbose names for functions and variables to make code easy to read and understand, using camelCase naming for functions</w:t>
+      </w:r>
+      <w:r>
+        <w:rPr>
+          <w:lang w:val="en-GB"/>
+        </w:rPr>
+        <w:t xml:space="preserve"> and variables.</w:t>
+      </w:r>
+      <w:r>
+        <w:rPr>
+          <w:lang w:val="en-GB"/>
+        </w:rPr>
+        <w:t xml:space="preserve"> (W3Schools, 2023)</w:t>
+      </w:r>
+      <w:r>
+        <w:rPr>
+          <w:lang w:val="en-GB"/>
+        </w:rPr>
+        <w:t xml:space="preserve"> </w:t>
+      </w:r>
+      <w:r>
+        <w:rPr>
+          <w:lang w:val="en-GB"/>
+        </w:rPr>
+        <w:t xml:space="preserve">Vue 3 does not, at the time of writing, have an official style guide, and the existing Vue </w:t>
+      </w:r>
+      <w:r>
+        <w:rPr>
+          <w:lang w:val="en-GB"/>
+        </w:rPr>
+        <w:t xml:space="preserve">3 </w:t>
+      </w:r>
+      <w:r>
+        <w:rPr>
+          <w:lang w:val="en-GB"/>
+        </w:rPr>
+        <w:t>style guide is</w:t>
+      </w:r>
+      <w:r>
+        <w:rPr>
+          <w:lang w:val="en-GB"/>
+        </w:rPr>
+        <w:t xml:space="preserve"> </w:t>
+      </w:r>
+      <w:r>
+        <w:rPr>
+          <w:lang w:val="en-GB"/>
+        </w:rPr>
+        <w:t>slightly</w:t>
+      </w:r>
+      <w:r>
+        <w:rPr>
+          <w:lang w:val="en-GB"/>
+        </w:rPr>
+        <w:t xml:space="preserve"> outdated</w:t>
+      </w:r>
+      <w:r>
+        <w:rPr>
+          <w:lang w:val="en-GB"/>
+        </w:rPr>
+        <w:t xml:space="preserve"> </w:t>
+      </w:r>
+      <w:r>
+        <w:rPr>
+          <w:lang w:val="en-GB"/>
+        </w:rPr>
+        <w:t xml:space="preserve">as there were significant changes between Vue 2 and Vue 3 regarding implementation. </w:t>
+      </w:r>
+      <w:r>
+        <w:rPr>
+          <w:lang w:val="en-GB"/>
+        </w:rPr>
+        <w:t>(Vue</w:t>
+      </w:r>
+      <w:r>
+        <w:rPr>
+          <w:lang w:val="en-GB"/>
+        </w:rPr>
+        <w:t xml:space="preserve"> </w:t>
+      </w:r>
+      <w:r>
+        <w:rPr>
+          <w:lang w:val="en-GB"/>
+        </w:rPr>
+        <w:t>(a)</w:t>
+      </w:r>
+      <w:r>
+        <w:rPr>
+          <w:lang w:val="en-GB"/>
+        </w:rPr>
+        <w:t>., 2023)</w:t>
+      </w:r>
+      <w:r>
+        <w:rPr>
+          <w:lang w:val="en-GB"/>
+        </w:rPr>
+        <w:t xml:space="preserve"> </w:t>
+      </w:r>
+      <w:r>
+        <w:rPr>
+          <w:lang w:val="en-GB"/>
+        </w:rPr>
+        <w:t xml:space="preserve">The Vue 3 documentation examples serve as a template for how this project is structured and formatted. </w:t>
+      </w:r>
+      <w:r>
+        <w:rPr>
+          <w:lang w:val="en-GB"/>
+        </w:rPr>
+        <w:t>(Vue</w:t>
+      </w:r>
+      <w:r>
+        <w:rPr>
+          <w:lang w:val="en-GB"/>
+        </w:rPr>
+        <w:t xml:space="preserve"> </w:t>
+      </w:r>
+      <w:r>
+        <w:rPr>
+          <w:lang w:val="en-GB"/>
+        </w:rPr>
+        <w:t>(b)</w:t>
+      </w:r>
+      <w:r>
+        <w:rPr>
+          <w:lang w:val="en-GB"/>
+        </w:rPr>
+        <w:t>, 2023</w:t>
+      </w:r>
+      <w:r>
+        <w:rPr>
+          <w:lang w:val="en-GB"/>
+        </w:rPr>
+        <w:t>)</w:t>
+      </w:r>
+    </w:p>
+    <w:p>
+      <w:pPr>
+        <w:rPr>
+          <w:lang w:val="en-GB"/>
+        </w:rPr>
+      </w:pPr>
+      <w:r>
+        <w:rPr>
+          <w:lang w:val="en-GB"/>
+        </w:rPr>
+        <w:t xml:space="preserve">Using </w:t>
+      </w:r>
+      <w:proofErr w:type="spellStart"/>
+      <w:r>
+        <w:rPr>
+          <w:lang w:val="en-GB"/>
+        </w:rPr>
+        <w:t>Vite</w:t>
+      </w:r>
+      <w:proofErr w:type="spellEnd"/>
+      <w:r>
+        <w:rPr>
+          <w:lang w:val="en-GB"/>
+        </w:rPr>
+        <w:t xml:space="preserve"> as a build tool is suggested by Vue in their official documentation and </w:t>
+      </w:r>
+      <w:r>
+        <w:rPr>
+          <w:lang w:val="en-GB"/>
+        </w:rPr>
+        <w:t>is used</w:t>
+      </w:r>
+      <w:r>
+        <w:rPr>
+          <w:lang w:val="en-GB"/>
+        </w:rPr>
+        <w:t xml:space="preserve"> with Vue when using </w:t>
+      </w:r>
+      <w:proofErr w:type="spellStart"/>
+      <w:r>
+        <w:rPr>
+          <w:b/>
+          <w:lang w:val="en-GB"/>
+        </w:rPr>
+        <w:t>npm</w:t>
+      </w:r>
+      <w:proofErr w:type="spellEnd"/>
+      <w:r>
+        <w:rPr>
+          <w:b/>
+          <w:lang w:val="en-GB"/>
+        </w:rPr>
+        <w:t xml:space="preserve"> create </w:t>
+      </w:r>
+      <w:proofErr w:type="spellStart"/>
+      <w:r>
+        <w:rPr>
+          <w:b/>
+          <w:lang w:val="en-GB"/>
+        </w:rPr>
+        <w:t>vue@latest</w:t>
+      </w:r>
+      <w:proofErr w:type="spellEnd"/>
+      <w:r>
+        <w:rPr>
+          <w:lang w:val="en-GB"/>
+        </w:rPr>
+        <w:t xml:space="preserve"> command</w:t>
+      </w:r>
+      <w:r>
+        <w:rPr>
+          <w:lang w:val="en-GB"/>
+        </w:rPr>
+        <w:t xml:space="preserve">. </w:t>
+      </w:r>
+      <w:proofErr w:type="spellStart"/>
+      <w:r>
+        <w:rPr>
+          <w:lang w:val="en-GB"/>
+        </w:rPr>
+        <w:t>Vite</w:t>
+      </w:r>
+      <w:proofErr w:type="spellEnd"/>
+      <w:r>
+        <w:rPr>
+          <w:lang w:val="en-GB"/>
+        </w:rPr>
+        <w:t xml:space="preserve"> has almost everything necessary to run a Vue project and provides rapid debugging capabilities with HMR’s speed. </w:t>
+      </w:r>
+      <w:proofErr w:type="spellStart"/>
+      <w:r>
+        <w:rPr>
+          <w:lang w:val="en-GB"/>
+        </w:rPr>
+        <w:t>Vitest</w:t>
+      </w:r>
+      <w:proofErr w:type="spellEnd"/>
+      <w:r>
+        <w:rPr>
+          <w:lang w:val="en-GB"/>
+        </w:rPr>
+        <w:t xml:space="preserve"> is a testing tool that is made to run with and test </w:t>
+      </w:r>
+      <w:proofErr w:type="spellStart"/>
+      <w:r>
+        <w:rPr>
+          <w:lang w:val="en-GB"/>
+        </w:rPr>
+        <w:t>Vite</w:t>
+      </w:r>
+      <w:proofErr w:type="spellEnd"/>
+      <w:r>
+        <w:rPr>
+          <w:lang w:val="en-GB"/>
+        </w:rPr>
+        <w:t xml:space="preserve"> projects</w:t>
+      </w:r>
+      <w:r>
+        <w:rPr>
+          <w:lang w:val="en-GB"/>
+        </w:rPr>
+        <w:t xml:space="preserve"> </w:t>
+      </w:r>
+      <w:r>
+        <w:rPr>
+          <w:lang w:val="en-GB"/>
+        </w:rPr>
+        <w:t xml:space="preserve">and was thusly selected to run unit tests for this project. </w:t>
+      </w:r>
+      <w:r>
+        <w:rPr>
+          <w:lang w:val="en-GB"/>
+        </w:rPr>
+        <w:t xml:space="preserve">Unit tests will not be carried out for this project, and instead </w:t>
+      </w:r>
+      <w:r>
+        <w:rPr>
+          <w:lang w:val="en-GB"/>
+        </w:rPr>
+        <w:t xml:space="preserve">testing </w:t>
+      </w:r>
+      <w:r>
+        <w:rPr>
+          <w:lang w:val="en-GB"/>
+        </w:rPr>
+        <w:t xml:space="preserve">will be done using ad-hoc testing with </w:t>
+      </w:r>
+      <w:r>
+        <w:rPr>
+          <w:lang w:val="en-GB"/>
+        </w:rPr>
+        <w:t>fabricated data</w:t>
+      </w:r>
+      <w:r>
+        <w:rPr>
+          <w:lang w:val="en-GB"/>
+        </w:rPr>
+        <w:t xml:space="preserve"> for the user interface. Postman will be used to test the </w:t>
+      </w:r>
+      <w:r>
+        <w:rPr>
+          <w:lang w:val="en-GB"/>
+        </w:rPr>
+        <w:t>Express API. Postman is an API platform, a software system with integrated tools and processes to build, manage, publish and consume APIs. (Postman 2003)</w:t>
+      </w:r>
+    </w:p>
+    <w:p>
+      <w:pPr>
+        <w:pStyle w:val="Heading1"/>
+        <w:rPr>
+          <w:lang w:val="en-GB"/>
+        </w:rPr>
+      </w:pPr>
+      <w:bookmarkStart w:id="4" w:name="_Design"/>
       <w:bookmarkEnd w:id="4"/>
-      <w:r>
-        <w:rPr>
-          <w:lang w:val="en-GB"/>
-        </w:rPr>
-        <w:t>-</w:t>
-      </w:r>
-      <w:r>
-        <w:rPr>
-          <w:lang w:val="en-GB"/>
-        </w:rPr>
-        <w:t xml:space="preserve">level and </w:t>
-      </w:r>
-      <w:r>
-        <w:rPr>
-          <w:lang w:val="en-GB"/>
-        </w:rPr>
-        <w:t>low-level</w:t>
-      </w:r>
-      <w:r>
-        <w:rPr>
-          <w:lang w:val="en-GB"/>
-        </w:rPr>
-        <w:t xml:space="preserve"> modules be separated. (Singh &amp; Hassan, 2015)</w:t>
-      </w:r>
-      <w:r>
-        <w:rPr>
-          <w:lang w:val="en-GB"/>
-        </w:rPr>
-        <w:t xml:space="preserve"> </w:t>
-      </w:r>
-      <w:r>
-        <w:rPr>
-          <w:lang w:val="en-GB"/>
-        </w:rPr>
-        <w:t>While these principles might not have noticeable effects at this level of development, they will set a solid foundation for future expansion.</w:t>
-      </w:r>
-    </w:p>
-    <w:p>
-      <w:pPr>
-        <w:rPr>
-          <w:lang w:val="en-GB"/>
-        </w:rPr>
-      </w:pPr>
-      <w:r>
-        <w:rPr>
-          <w:lang w:val="en-GB"/>
-        </w:rPr>
-        <w:t>Finally, this project tries to adhere to industry-oriented best practices</w:t>
-      </w:r>
-      <w:r>
-        <w:rPr>
-          <w:lang w:val="en-GB"/>
-        </w:rPr>
-        <w:t xml:space="preserve"> for code consistency</w:t>
-      </w:r>
-      <w:r>
-        <w:rPr>
-          <w:lang w:val="en-GB"/>
-        </w:rPr>
-        <w:t>.</w:t>
-      </w:r>
-      <w:r>
-        <w:rPr>
-          <w:lang w:val="en-GB"/>
-        </w:rPr>
-        <w:t xml:space="preserve"> W3Schools</w:t>
-      </w:r>
-      <w:r>
-        <w:rPr>
-          <w:lang w:val="en-GB"/>
-        </w:rPr>
-        <w:t xml:space="preserve"> (2023)</w:t>
-      </w:r>
-      <w:r>
-        <w:rPr>
-          <w:lang w:val="en-GB"/>
-        </w:rPr>
-        <w:t xml:space="preserve"> provides examples of coding conventions which are commonly used by programmers.</w:t>
-      </w:r>
-      <w:r>
-        <w:rPr>
-          <w:lang w:val="en-GB"/>
-        </w:rPr>
-        <w:t xml:space="preserve"> This </w:t>
-      </w:r>
-      <w:r>
-        <w:rPr>
-          <w:lang w:val="en-GB"/>
-        </w:rPr>
-        <w:lastRenderedPageBreak/>
-        <w:t>includes verbose names for functions and variables to make code easy to read and understand, using camelCase naming for functions</w:t>
-      </w:r>
-      <w:r>
-        <w:rPr>
-          <w:lang w:val="en-GB"/>
-        </w:rPr>
-        <w:t xml:space="preserve"> and variables.</w:t>
-      </w:r>
-      <w:r>
-        <w:rPr>
-          <w:lang w:val="en-GB"/>
-        </w:rPr>
-        <w:t xml:space="preserve"> (W3Schools, 2023)</w:t>
-      </w:r>
-      <w:r>
-        <w:rPr>
-          <w:lang w:val="en-GB"/>
-        </w:rPr>
-        <w:t xml:space="preserve"> </w:t>
-      </w:r>
-      <w:r>
-        <w:rPr>
-          <w:lang w:val="en-GB"/>
-        </w:rPr>
-        <w:t xml:space="preserve">Vue 3 does not, at the time of writing, have an official style guide, and the existing Vue </w:t>
-      </w:r>
-      <w:r>
-        <w:rPr>
-          <w:lang w:val="en-GB"/>
-        </w:rPr>
-        <w:t xml:space="preserve">3 </w:t>
-      </w:r>
-      <w:r>
-        <w:rPr>
-          <w:lang w:val="en-GB"/>
-        </w:rPr>
-        <w:t>style guide is</w:t>
-      </w:r>
-      <w:r>
-        <w:rPr>
-          <w:lang w:val="en-GB"/>
-        </w:rPr>
-        <w:t xml:space="preserve"> </w:t>
-      </w:r>
-      <w:r>
-        <w:rPr>
-          <w:lang w:val="en-GB"/>
-        </w:rPr>
-        <w:t>slightly</w:t>
-      </w:r>
-      <w:r>
-        <w:rPr>
-          <w:lang w:val="en-GB"/>
-        </w:rPr>
-        <w:t xml:space="preserve"> outdated</w:t>
-      </w:r>
-      <w:r>
-        <w:rPr>
-          <w:lang w:val="en-GB"/>
-        </w:rPr>
-        <w:t xml:space="preserve"> </w:t>
-      </w:r>
-      <w:r>
-        <w:rPr>
-          <w:lang w:val="en-GB"/>
-        </w:rPr>
-        <w:t xml:space="preserve">as there were significant changes between Vue 2 and Vue 3 regarding implementation. </w:t>
-      </w:r>
-      <w:r>
-        <w:rPr>
-          <w:lang w:val="en-GB"/>
-        </w:rPr>
-        <w:t>(Vue</w:t>
-      </w:r>
-      <w:r>
-        <w:rPr>
-          <w:lang w:val="en-GB"/>
-        </w:rPr>
-        <w:t xml:space="preserve"> </w:t>
-      </w:r>
-      <w:r>
-        <w:rPr>
-          <w:lang w:val="en-GB"/>
-        </w:rPr>
-        <w:t>(a)</w:t>
-      </w:r>
-      <w:r>
-        <w:rPr>
-          <w:lang w:val="en-GB"/>
-        </w:rPr>
-        <w:t>., 2023)</w:t>
-      </w:r>
-      <w:r>
-        <w:rPr>
-          <w:lang w:val="en-GB"/>
-        </w:rPr>
-        <w:t xml:space="preserve"> </w:t>
-      </w:r>
-      <w:r>
-        <w:rPr>
-          <w:lang w:val="en-GB"/>
-        </w:rPr>
-        <w:t xml:space="preserve">The Vue 3 documentation examples serve as a template for how this project is structured and formatted. </w:t>
-      </w:r>
-      <w:r>
-        <w:rPr>
-          <w:lang w:val="en-GB"/>
-        </w:rPr>
-        <w:t>(Vue</w:t>
-      </w:r>
-      <w:r>
-        <w:rPr>
-          <w:lang w:val="en-GB"/>
-        </w:rPr>
-        <w:t xml:space="preserve"> </w:t>
-      </w:r>
-      <w:r>
-        <w:rPr>
-          <w:lang w:val="en-GB"/>
-        </w:rPr>
-        <w:t>(b)</w:t>
-      </w:r>
-      <w:r>
-        <w:rPr>
-          <w:lang w:val="en-GB"/>
-        </w:rPr>
-        <w:t>, 2023</w:t>
-      </w:r>
-      <w:r>
-        <w:rPr>
-          <w:lang w:val="en-GB"/>
-        </w:rPr>
-        <w:t>)</w:t>
-      </w:r>
-    </w:p>
-    <w:p>
-      <w:pPr>
-        <w:rPr>
-          <w:lang w:val="en-GB"/>
-        </w:rPr>
-      </w:pPr>
-      <w:r>
-        <w:rPr>
-          <w:lang w:val="en-GB"/>
-        </w:rPr>
-        <w:t xml:space="preserve">Using </w:t>
-      </w:r>
-      <w:proofErr w:type="spellStart"/>
-      <w:r>
-        <w:rPr>
-          <w:lang w:val="en-GB"/>
-        </w:rPr>
-        <w:t>Vite</w:t>
-      </w:r>
-      <w:proofErr w:type="spellEnd"/>
-      <w:r>
-        <w:rPr>
-          <w:lang w:val="en-GB"/>
-        </w:rPr>
-        <w:t xml:space="preserve"> as a build tool is suggested by Vue in their official documentation and </w:t>
-      </w:r>
-      <w:r>
-        <w:rPr>
-          <w:lang w:val="en-GB"/>
-        </w:rPr>
-        <w:t>is used</w:t>
-      </w:r>
-      <w:r>
-        <w:rPr>
-          <w:lang w:val="en-GB"/>
-        </w:rPr>
-        <w:t xml:space="preserve"> with Vue when using </w:t>
-      </w:r>
-      <w:proofErr w:type="spellStart"/>
-      <w:r>
-        <w:rPr>
-          <w:b/>
-          <w:lang w:val="en-GB"/>
-        </w:rPr>
-        <w:t>npm</w:t>
-      </w:r>
-      <w:proofErr w:type="spellEnd"/>
-      <w:r>
-        <w:rPr>
-          <w:b/>
-          <w:lang w:val="en-GB"/>
-        </w:rPr>
-        <w:t xml:space="preserve"> create </w:t>
-      </w:r>
-      <w:proofErr w:type="spellStart"/>
-      <w:r>
-        <w:rPr>
-          <w:b/>
-          <w:lang w:val="en-GB"/>
-        </w:rPr>
-        <w:t>vue@latest</w:t>
-      </w:r>
-      <w:proofErr w:type="spellEnd"/>
-      <w:r>
-        <w:rPr>
-          <w:lang w:val="en-GB"/>
-        </w:rPr>
-        <w:t xml:space="preserve"> command</w:t>
-      </w:r>
-      <w:r>
-        <w:rPr>
-          <w:lang w:val="en-GB"/>
-        </w:rPr>
-        <w:t xml:space="preserve">. </w:t>
-      </w:r>
-      <w:proofErr w:type="spellStart"/>
-      <w:r>
-        <w:rPr>
-          <w:lang w:val="en-GB"/>
-        </w:rPr>
-        <w:t>Vite</w:t>
-      </w:r>
-      <w:proofErr w:type="spellEnd"/>
-      <w:r>
-        <w:rPr>
-          <w:lang w:val="en-GB"/>
-        </w:rPr>
-        <w:t xml:space="preserve"> has almost everything necessary to run a Vue project and provides rapid debugging capabilities with HMR’s speed. </w:t>
-      </w:r>
-      <w:proofErr w:type="spellStart"/>
-      <w:r>
-        <w:rPr>
-          <w:lang w:val="en-GB"/>
-        </w:rPr>
-        <w:t>Vitest</w:t>
-      </w:r>
-      <w:proofErr w:type="spellEnd"/>
-      <w:r>
-        <w:rPr>
-          <w:lang w:val="en-GB"/>
-        </w:rPr>
-        <w:t xml:space="preserve"> is a testing tool that is made to run with and test </w:t>
-      </w:r>
-      <w:proofErr w:type="spellStart"/>
-      <w:r>
-        <w:rPr>
-          <w:lang w:val="en-GB"/>
-        </w:rPr>
-        <w:t>Vite</w:t>
-      </w:r>
-      <w:proofErr w:type="spellEnd"/>
-      <w:r>
-        <w:rPr>
-          <w:lang w:val="en-GB"/>
-        </w:rPr>
-        <w:t xml:space="preserve"> projects</w:t>
-      </w:r>
-      <w:r>
-        <w:rPr>
-          <w:lang w:val="en-GB"/>
-        </w:rPr>
-        <w:t xml:space="preserve"> </w:t>
-      </w:r>
-      <w:r>
-        <w:rPr>
-          <w:lang w:val="en-GB"/>
-        </w:rPr>
-        <w:t xml:space="preserve">and was thusly selected to run unit tests for this project. </w:t>
-      </w:r>
-      <w:r>
-        <w:rPr>
-          <w:lang w:val="en-GB"/>
-        </w:rPr>
-        <w:t xml:space="preserve">Unit tests will not be carried out for this project, and instead </w:t>
-      </w:r>
-      <w:r>
-        <w:rPr>
-          <w:lang w:val="en-GB"/>
-        </w:rPr>
-        <w:t xml:space="preserve">testing </w:t>
-      </w:r>
-      <w:r>
-        <w:rPr>
-          <w:lang w:val="en-GB"/>
-        </w:rPr>
-        <w:t xml:space="preserve">will be done using ad-hoc testing with </w:t>
-      </w:r>
-      <w:r>
-        <w:rPr>
-          <w:lang w:val="en-GB"/>
-        </w:rPr>
-        <w:t>fabricated data</w:t>
-      </w:r>
-      <w:r>
-        <w:rPr>
-          <w:lang w:val="en-GB"/>
-        </w:rPr>
-        <w:t xml:space="preserve"> for the user interface. Postman will be used to test the </w:t>
-      </w:r>
-      <w:r>
-        <w:rPr>
-          <w:lang w:val="en-GB"/>
-        </w:rPr>
-        <w:t>Express API. Postman is an API platform, a software system with integrated tools and processes to build, manage, publish and consume APIs. (Postman 2003)</w:t>
-      </w:r>
-    </w:p>
-    <w:p>
-      <w:pPr>
-        <w:pStyle w:val="Heading1"/>
-        <w:rPr>
-          <w:lang w:val="en-GB"/>
-        </w:rPr>
-      </w:pPr>
-      <w:bookmarkStart w:id="5" w:name="_Design"/>
-      <w:bookmarkEnd w:id="5"/>
       <w:r>
         <w:rPr>
           <w:lang w:val="en-GB"/>
@@ -4956,6 +5160,7 @@
       </w:pPr>
       <w:r>
         <w:rPr>
+          <w:noProof/>
           <w:lang w:val="en-GB"/>
         </w:rPr>
         <w:lastRenderedPageBreak/>
@@ -5112,7 +5317,6 @@
         </w:rPr>
         <w:t xml:space="preserve"> </w:t>
       </w:r>
-      <w:commentRangeStart w:id="6"/>
       <w:r>
         <w:rPr>
           <w:lang w:val="en-GB"/>
@@ -5154,14 +5358,6 @@
           <w:lang w:val="en-GB"/>
         </w:rPr>
         <w:t xml:space="preserve"> PostgreSQL tables.</w:t>
-      </w:r>
-      <w:commentRangeEnd w:id="6"/>
-      <w:r>
-        <w:rPr>
-          <w:rStyle w:val="CommentReference"/>
-          <w:lang w:val="en-GB"/>
-        </w:rPr>
-        <w:commentReference w:id="6"/>
       </w:r>
       <w:r>
         <w:rPr>
@@ -5313,6 +5509,7 @@
       </w:pPr>
       <w:r>
         <w:rPr>
+          <w:noProof/>
           <w:lang w:val="en-GB"/>
         </w:rPr>
         <w:lastRenderedPageBreak/>
@@ -5332,7 +5529,7 @@
                     <pic:cNvPicPr/>
                   </pic:nvPicPr>
                   <pic:blipFill>
-                    <a:blip r:embed="rId21"/>
+                    <a:blip r:embed="rId18"/>
                     <a:stretch>
                       <a:fillRect/>
                     </a:stretch>
@@ -5847,8 +6044,8 @@
           <w:lang w:val="en-GB"/>
         </w:rPr>
       </w:pPr>
-      <w:bookmarkStart w:id="7" w:name="_Implementation"/>
-      <w:bookmarkEnd w:id="7"/>
+      <w:bookmarkStart w:id="5" w:name="_Implementation"/>
+      <w:bookmarkEnd w:id="5"/>
       <w:r>
         <w:rPr>
           <w:lang w:val="en-GB"/>
@@ -5858,30 +6055,157 @@
     </w:p>
     <w:p>
       <w:pPr>
-        <w:rPr>
-          <w:lang w:val="en-GB"/>
-        </w:rPr>
-      </w:pPr>
-      <w:r>
-        <w:rPr>
-          <w:lang w:val="en-GB"/>
-        </w:rPr>
-        <w:t xml:space="preserve">Data collection and </w:t>
-      </w:r>
-      <w:proofErr w:type="spellStart"/>
-      <w:r>
-        <w:rPr>
-          <w:lang w:val="en-GB"/>
-        </w:rPr>
-        <w:t>storage</w:t>
-      </w:r>
-      <w:r>
-        <w:rPr>
-          <w:lang w:val="en-GB"/>
-        </w:rPr>
-        <w:t>The</w:t>
-      </w:r>
-      <w:proofErr w:type="spellEnd"/>
+        <w:pStyle w:val="Heading2"/>
+        <w:spacing w:before="0"/>
+        <w:rPr>
+          <w:lang w:val="en-GB"/>
+        </w:rPr>
+      </w:pPr>
+      <w:r>
+        <w:rPr>
+          <w:lang w:val="en-GB"/>
+        </w:rPr>
+        <w:t>Project Setup</w:t>
+      </w:r>
+    </w:p>
+    <w:p>
+      <w:pPr>
+        <w:rPr>
+          <w:lang w:val="en-GB"/>
+        </w:rPr>
+      </w:pPr>
+      <w:r>
+        <w:rPr>
+          <w:lang w:val="en-GB"/>
+        </w:rPr>
+        <w:t xml:space="preserve">Due to the nature of how NodeJS projects are setup to run, and to keep configuration as simple as possible, the root directory contains </w:t>
+      </w:r>
+      <w:r>
+        <w:rPr>
+          <w:lang w:val="en-GB"/>
+        </w:rPr>
+        <w:t>all</w:t>
+      </w:r>
+      <w:r>
+        <w:rPr>
+          <w:lang w:val="en-GB"/>
+        </w:rPr>
+        <w:t xml:space="preserve"> the config files necessary to setup and run the application. The Python folder contains all the requisite files and folders to manage the data collection and storage process. The rest of the folders in the root directory are related to the Vue application. </w:t>
+      </w:r>
+      <w:r>
+        <w:rPr>
+          <w:lang w:val="en-GB"/>
+        </w:rPr>
+        <w:t xml:space="preserve">The design of a Vue application divides the abstract idea of an application into views, </w:t>
+      </w:r>
+      <w:r>
+        <w:rPr>
+          <w:lang w:val="en-GB"/>
+        </w:rPr>
+        <w:t>what is presented to the user</w:t>
+      </w:r>
+      <w:r>
+        <w:rPr>
+          <w:lang w:val="en-GB"/>
+        </w:rPr>
+        <w:t xml:space="preserve">, and </w:t>
+      </w:r>
+      <w:r>
+        <w:rPr>
+          <w:lang w:val="en-GB"/>
+        </w:rPr>
+        <w:t>components, elements of the page that make up the view</w:t>
+      </w:r>
+      <w:r>
+        <w:rPr>
+          <w:lang w:val="en-GB"/>
+        </w:rPr>
+        <w:t xml:space="preserve">. </w:t>
+      </w:r>
+      <w:r>
+        <w:rPr>
+          <w:lang w:val="en-GB"/>
+        </w:rPr>
+        <w:t>For an example of a view, consider</w:t>
+      </w:r>
+      <w:r>
+        <w:rPr>
+          <w:lang w:val="en-GB"/>
+        </w:rPr>
+        <w:t xml:space="preserve"> e-commerce application, the store </w:t>
+      </w:r>
+      <w:r>
+        <w:rPr>
+          <w:lang w:val="en-GB"/>
+        </w:rPr>
+        <w:t>and</w:t>
+      </w:r>
+      <w:r>
+        <w:rPr>
+          <w:lang w:val="en-GB"/>
+        </w:rPr>
+        <w:t xml:space="preserve"> checkout page</w:t>
+      </w:r>
+      <w:r>
+        <w:rPr>
+          <w:lang w:val="en-GB"/>
+        </w:rPr>
+        <w:t>s</w:t>
+      </w:r>
+      <w:r>
+        <w:rPr>
+          <w:lang w:val="en-GB"/>
+        </w:rPr>
+        <w:t xml:space="preserve"> would be considered views</w:t>
+      </w:r>
+      <w:r>
+        <w:rPr>
+          <w:lang w:val="en-GB"/>
+        </w:rPr>
+        <w:t xml:space="preserve"> while</w:t>
+      </w:r>
+      <w:r>
+        <w:rPr>
+          <w:lang w:val="en-GB"/>
+        </w:rPr>
+        <w:t xml:space="preserve"> each </w:t>
+      </w:r>
+      <w:r>
+        <w:rPr>
+          <w:lang w:val="en-GB"/>
+        </w:rPr>
+        <w:t>the items for sale, the display of the items</w:t>
+      </w:r>
+      <w:r>
+        <w:rPr>
+          <w:lang w:val="en-GB"/>
+        </w:rPr>
+        <w:t>, and filter</w:t>
+      </w:r>
+      <w:r>
+        <w:rPr>
+          <w:lang w:val="en-GB"/>
+        </w:rPr>
+        <w:t>ing options</w:t>
+      </w:r>
+      <w:r>
+        <w:rPr>
+          <w:lang w:val="en-GB"/>
+        </w:rPr>
+        <w:t xml:space="preserve"> would all be components. The developer can choose how </w:t>
+      </w:r>
+      <w:r>
+        <w:rPr>
+          <w:lang w:val="en-GB"/>
+        </w:rPr>
+        <w:t>much</w:t>
+      </w:r>
+      <w:r>
+        <w:rPr>
+          <w:lang w:val="en-GB"/>
+        </w:rPr>
+        <w:t xml:space="preserve"> to compartmentalise each view’s components.</w:t>
+      </w:r>
       <w:r>
         <w:rPr>
           <w:lang w:val="en-GB"/>
@@ -5892,13 +6216,203 @@
         <w:rPr>
           <w:lang w:val="en-GB"/>
         </w:rPr>
+        <w:t xml:space="preserve">The Express server and database setup files </w:t>
+      </w:r>
+      <w:r>
+        <w:rPr>
+          <w:lang w:val="en-GB"/>
+        </w:rPr>
+        <w:t>can be found</w:t>
+      </w:r>
+      <w:r>
+        <w:rPr>
+          <w:lang w:val="en-GB"/>
+        </w:rPr>
+        <w:t xml:space="preserve"> in the server folder.</w:t>
+      </w:r>
+    </w:p>
+    <w:p>
+      <w:pPr>
+        <w:spacing w:after="0" w:line="240" w:lineRule="auto"/>
+        <w:jc w:val="center"/>
+        <w:rPr>
+          <w:lang w:val="en-GB"/>
+        </w:rPr>
+      </w:pPr>
+      <w:r>
+        <w:rPr>
+          <w:noProof/>
+          <w:lang w:val="en-GB"/>
+        </w:rPr>
+        <w:lastRenderedPageBreak/>
+        <w:drawing>
+          <wp:inline distT="0" distB="0" distL="0" distR="0" wp14:anchorId="1AC2B480" wp14:editId="1704669A">
+            <wp:extent cx="1870710" cy="3551536"/>
+            <wp:effectExtent l="19050" t="19050" r="15240" b="11430"/>
+            <wp:docPr id="5" name="Picture 5"/>
+            <wp:cNvGraphicFramePr>
+              <a:graphicFrameLocks xmlns:a="http://schemas.openxmlformats.org/drawingml/2006/main" noChangeAspect="1"/>
+            </wp:cNvGraphicFramePr>
+            <a:graphic xmlns:a="http://schemas.openxmlformats.org/drawingml/2006/main">
+              <a:graphicData uri="http://schemas.openxmlformats.org/drawingml/2006/picture">
+                <pic:pic xmlns:pic="http://schemas.openxmlformats.org/drawingml/2006/picture">
+                  <pic:nvPicPr>
+                    <pic:cNvPr id="1" name=""/>
+                    <pic:cNvPicPr/>
+                  </pic:nvPicPr>
+                  <pic:blipFill>
+                    <a:blip r:embed="rId19"/>
+                    <a:stretch>
+                      <a:fillRect/>
+                    </a:stretch>
+                  </pic:blipFill>
+                  <pic:spPr>
+                    <a:xfrm>
+                      <a:off x="0" y="0"/>
+                      <a:ext cx="1875707" cy="3561023"/>
+                    </a:xfrm>
+                    <a:prstGeom prst="rect">
+                      <a:avLst/>
+                    </a:prstGeom>
+                    <a:ln w="12700">
+                      <a:solidFill>
+                        <a:schemeClr val="tx1"/>
+                      </a:solidFill>
+                    </a:ln>
+                  </pic:spPr>
+                </pic:pic>
+              </a:graphicData>
+            </a:graphic>
+          </wp:inline>
+        </w:drawing>
+      </w:r>
+    </w:p>
+    <w:p>
+      <w:pPr>
+        <w:spacing w:line="240" w:lineRule="auto"/>
+        <w:jc w:val="center"/>
+        <w:rPr>
+          <w:sz w:val="18"/>
+          <w:szCs w:val="18"/>
+          <w:lang w:val="en-GB"/>
+        </w:rPr>
+      </w:pPr>
+      <w:r>
+        <w:rPr>
+          <w:sz w:val="18"/>
+          <w:szCs w:val="18"/>
+          <w:lang w:val="en-GB"/>
+        </w:rPr>
+        <w:t>Project directory layout.</w:t>
+      </w:r>
+    </w:p>
+    <w:p>
+      <w:pPr>
+        <w:pStyle w:val="Heading2"/>
+        <w:rPr>
+          <w:lang w:val="en-GB"/>
+        </w:rPr>
+      </w:pPr>
+      <w:r>
+        <w:rPr>
+          <w:lang w:val="en-GB"/>
+        </w:rPr>
+        <w:t>Data collection and storage</w:t>
+      </w:r>
+    </w:p>
+    <w:p>
+      <w:pPr>
+        <w:rPr>
+          <w:lang w:val="en-GB"/>
+        </w:rPr>
+      </w:pPr>
+      <w:r>
+        <w:rPr>
+          <w:lang w:val="en-GB"/>
+        </w:rPr>
+        <w:t xml:space="preserve">The </w:t>
+      </w:r>
+      <w:r>
+        <w:rPr>
+          <w:lang w:val="en-GB"/>
+        </w:rPr>
         <w:t>Pokémon</w:t>
       </w:r>
       <w:r>
         <w:rPr>
           <w:lang w:val="en-GB"/>
         </w:rPr>
-        <w:t xml:space="preserve"> Showdown usage stats data is analysed, parsed and stored at a publicly available web page, smogon.com/stats/, which has several branches. These branches are broken down by month, and within each month are several branches as well. Branches include </w:t>
+        <w:t xml:space="preserve"> Showdown usage stats data is analysed, parsed and stored </w:t>
+      </w:r>
+      <w:r>
+        <w:rPr>
+          <w:lang w:val="en-GB"/>
+        </w:rPr>
+        <w:t xml:space="preserve">on </w:t>
+      </w:r>
+      <w:proofErr w:type="spellStart"/>
+      <w:r>
+        <w:rPr>
+          <w:lang w:val="en-GB"/>
+        </w:rPr>
+        <w:t>smogon.com’s</w:t>
+      </w:r>
+      <w:proofErr w:type="spellEnd"/>
+      <w:r>
+        <w:rPr>
+          <w:lang w:val="en-GB"/>
+        </w:rPr>
+        <w:t xml:space="preserve"> stats page, (See Appendix C)</w:t>
+      </w:r>
+      <w:r>
+        <w:rPr>
+          <w:lang w:val="en-GB"/>
+        </w:rPr>
+        <w:t xml:space="preserve"> which has several branches. These branches are broken down by month, and within each month are several branches as well.</w:t>
+      </w:r>
+      <w:r>
+        <w:rPr>
+          <w:lang w:val="en-GB"/>
+        </w:rPr>
+        <w:t xml:space="preserve"> These root branches are the </w:t>
+      </w:r>
+      <w:r>
+        <w:rPr>
+          <w:lang w:val="en-GB"/>
+        </w:rPr>
+        <w:t xml:space="preserve">area of interest for this application </w:t>
+      </w:r>
+      <w:proofErr w:type="gramStart"/>
+      <w:r>
+        <w:rPr>
+          <w:lang w:val="en-GB"/>
+        </w:rPr>
+        <w:t>at the moment</w:t>
+      </w:r>
+      <w:proofErr w:type="gramEnd"/>
+      <w:r>
+        <w:rPr>
+          <w:lang w:val="en-GB"/>
+        </w:rPr>
+        <w:t>.</w:t>
+      </w:r>
+      <w:r>
+        <w:rPr>
+          <w:lang w:val="en-GB"/>
+        </w:rPr>
+        <w:t xml:space="preserve"> </w:t>
+      </w:r>
+      <w:r>
+        <w:rPr>
+          <w:lang w:val="en-GB"/>
+        </w:rPr>
+        <w:t>Inner b</w:t>
+      </w:r>
+      <w:r>
+        <w:rPr>
+          <w:lang w:val="en-GB"/>
+        </w:rPr>
+        <w:t xml:space="preserve">ranches include </w:t>
       </w:r>
       <w:proofErr w:type="spellStart"/>
       <w:r>
@@ -5938,7 +6452,25 @@
         <w:rPr>
           <w:lang w:val="en-GB"/>
         </w:rPr>
-        <w:t xml:space="preserve"> under the /chaos/ branch. This project is focused only on the usage stats found in the main branch for each month.</w:t>
+        <w:t xml:space="preserve"> under the /chaos/ branch. This project is focused only on the usage stats found in the </w:t>
+      </w:r>
+      <w:r>
+        <w:rPr>
+          <w:lang w:val="en-GB"/>
+        </w:rPr>
+        <w:t>root</w:t>
+      </w:r>
+      <w:r>
+        <w:rPr>
+          <w:lang w:val="en-GB"/>
+        </w:rPr>
+        <w:t xml:space="preserve"> branch for each month</w:t>
+      </w:r>
+      <w:r>
+        <w:rPr>
+          <w:lang w:val="en-GB"/>
+        </w:rPr>
+        <w:t xml:space="preserve">. </w:t>
       </w:r>
     </w:p>
     <w:p>
@@ -6065,33 +6597,814 @@
         </w:rPr>
         <w:t xml:space="preserve"> one month prior to the current month, for example if the current month is June, data will only be available for May and before, due to the nature of how the data is collected. The gens parameter refers to the </w:t>
       </w:r>
+      <w:r>
+        <w:rPr>
+          <w:lang w:val="en-GB"/>
+        </w:rPr>
+        <w:t>generation,</w:t>
+      </w:r>
+      <w:r>
+        <w:rPr>
+          <w:lang w:val="en-GB"/>
+        </w:rPr>
+        <w:t xml:space="preserve"> </w:t>
+      </w:r>
+      <w:r>
+        <w:rPr>
+          <w:lang w:val="en-GB"/>
+        </w:rPr>
+        <w:lastRenderedPageBreak/>
+        <w:t xml:space="preserve">which is a </w:t>
+      </w:r>
+      <w:proofErr w:type="spellStart"/>
+      <w:r>
+        <w:rPr>
+          <w:lang w:val="en-GB"/>
+        </w:rPr>
+        <w:t>stringified</w:t>
+      </w:r>
+      <w:proofErr w:type="spellEnd"/>
+      <w:r>
+        <w:rPr>
+          <w:lang w:val="en-GB"/>
+        </w:rPr>
+        <w:t xml:space="preserve"> integer from 1 to 9, as of the time of writing. Each new release of a game in the main game series is considered a new generation, for instance, when </w:t>
+      </w:r>
+      <w:r>
+        <w:rPr>
+          <w:lang w:val="en-GB"/>
+        </w:rPr>
+        <w:t>Pokémon</w:t>
+      </w:r>
+      <w:r>
+        <w:rPr>
+          <w:lang w:val="en-GB"/>
+        </w:rPr>
+        <w:t xml:space="preserve"> Scarlet and Violet were released in 2022, that marked the addition of generation 9. Tiers parameter contains the tiers of interest, such as OU</w:t>
+      </w:r>
+      <w:r>
+        <w:rPr>
+          <w:lang w:val="en-GB"/>
+        </w:rPr>
+        <w:t xml:space="preserve"> (overused)</w:t>
+      </w:r>
+      <w:r>
+        <w:rPr>
+          <w:lang w:val="en-GB"/>
+        </w:rPr>
+        <w:t>, which is considered the “standard” tier. (</w:t>
+      </w:r>
+      <w:proofErr w:type="spellStart"/>
+      <w:r>
+        <w:rPr>
+          <w:lang w:val="en-GB"/>
+        </w:rPr>
+        <w:t>Antar</w:t>
+      </w:r>
+      <w:proofErr w:type="spellEnd"/>
+      <w:r>
+        <w:rPr>
+          <w:lang w:val="en-GB"/>
+        </w:rPr>
+        <w:t xml:space="preserve">) Ratings are a binary choice of either 1695 </w:t>
+      </w:r>
+      <w:r>
+        <w:rPr>
+          <w:lang w:val="en-GB"/>
+        </w:rPr>
+        <w:t>for OU tiers and 1630 for non-OU tiers. This is due to OU being the</w:t>
+      </w:r>
+      <w:r>
+        <w:rPr>
+          <w:lang w:val="en-GB"/>
+        </w:rPr>
+        <w:t xml:space="preserve"> de-facto</w:t>
+      </w:r>
+      <w:r>
+        <w:rPr>
+          <w:lang w:val="en-GB"/>
+        </w:rPr>
+        <w:t xml:space="preserve"> standard and most-played tie</w:t>
+      </w:r>
+      <w:r>
+        <w:rPr>
+          <w:lang w:val="en-GB"/>
+        </w:rPr>
+        <w:t>r</w:t>
+      </w:r>
+      <w:r>
+        <w:rPr>
+          <w:lang w:val="en-GB"/>
+        </w:rPr>
+        <w:t xml:space="preserve"> and is easier to get a rating of 1630 vs 1695 in OU. (</w:t>
+      </w:r>
+      <w:proofErr w:type="spellStart"/>
+      <w:r>
+        <w:rPr>
+          <w:lang w:val="en-GB"/>
+        </w:rPr>
+        <w:t>Antar</w:t>
+      </w:r>
+      <w:proofErr w:type="spellEnd"/>
+      <w:r>
+        <w:rPr>
+          <w:lang w:val="en-GB"/>
+        </w:rPr>
+        <w:t>)</w:t>
+      </w:r>
+    </w:p>
+    <w:p>
+      <w:pPr>
+        <w:spacing w:before="240"/>
+        <w:rPr>
+          <w:lang w:val="en-GB"/>
+        </w:rPr>
+      </w:pPr>
+      <w:r>
+        <w:rPr>
+          <w:lang w:val="en-GB"/>
+        </w:rPr>
+        <w:t xml:space="preserve">After processing and cleaning the data, each dataset is stored into a CSV file which is stored locally in the /data/csv directory. The CSV files are named according to their target from the web scraping, i.e. the June 2022 gen 8 OU stats are stored as “2022-06_gen8ou.csv”. The three most recent set of stats collected are stored in the current, previous and </w:t>
+      </w:r>
+      <w:proofErr w:type="spellStart"/>
+      <w:r>
+        <w:rPr>
+          <w:lang w:val="en-GB"/>
+        </w:rPr>
+        <w:t>tma</w:t>
+      </w:r>
+      <w:proofErr w:type="spellEnd"/>
+      <w:r>
+        <w:rPr>
+          <w:lang w:val="en-GB"/>
+        </w:rPr>
+        <w:t xml:space="preserve"> folders, which are subsequently stored in their respective database tables. Database updating is handled with the DBManager.py script, which performs the rolling storage of said data. Due to the use of PostgreSQL and Python, this script uses the psycopg2 library to handle interactions with the database. Psycopg2 was chosen over other SQL libraries because of the author’s previous experience with it.</w:t>
+      </w:r>
+      <w:r>
+        <w:rPr>
+          <w:lang w:val="en-GB"/>
+        </w:rPr>
+        <w:t xml:space="preserve"> </w:t>
+      </w:r>
+      <w:r>
+        <w:rPr>
+          <w:lang w:val="en-GB"/>
+        </w:rPr>
+        <w:t xml:space="preserve">To perform updates of the database and store the newest datasets, the </w:t>
+      </w:r>
+      <w:r>
+        <w:rPr>
+          <w:lang w:val="en-GB"/>
+        </w:rPr>
+        <w:t>db_</w:t>
+      </w:r>
+      <w:r>
+        <w:rPr>
+          <w:lang w:val="en-GB"/>
+        </w:rPr>
+        <w:t>update</w:t>
+      </w:r>
+      <w:r>
+        <w:rPr>
+          <w:lang w:val="en-GB"/>
+        </w:rPr>
+        <w:t>r</w:t>
+      </w:r>
+      <w:r>
+        <w:rPr>
+          <w:lang w:val="en-GB"/>
+        </w:rPr>
+        <w:t xml:space="preserve">.py script runs the </w:t>
+      </w:r>
+      <w:r>
+        <w:rPr>
+          <w:b/>
+          <w:lang w:val="en-GB"/>
+        </w:rPr>
+        <w:t>update</w:t>
+      </w:r>
+      <w:r>
+        <w:rPr>
+          <w:lang w:val="en-GB"/>
+        </w:rPr>
+        <w:t xml:space="preserve"> method from the </w:t>
+      </w:r>
+      <w:proofErr w:type="spellStart"/>
+      <w:r>
+        <w:rPr>
+          <w:lang w:val="en-GB"/>
+        </w:rPr>
+        <w:t>Contact_Smogon</w:t>
+      </w:r>
+      <w:proofErr w:type="spellEnd"/>
+      <w:r>
+        <w:rPr>
+          <w:lang w:val="en-GB"/>
+        </w:rPr>
+        <w:t xml:space="preserve"> class, as well as the table management functions from the </w:t>
+      </w:r>
+      <w:proofErr w:type="spellStart"/>
+      <w:r>
+        <w:rPr>
+          <w:lang w:val="en-GB"/>
+        </w:rPr>
+        <w:t>SQLManager</w:t>
+      </w:r>
+      <w:proofErr w:type="spellEnd"/>
+      <w:r>
+        <w:rPr>
+          <w:lang w:val="en-GB"/>
+        </w:rPr>
+        <w:t xml:space="preserve"> class in DB_Manager.py.</w:t>
+      </w:r>
+      <w:r>
+        <w:rPr>
+          <w:lang w:val="en-GB"/>
+        </w:rPr>
+        <w:t xml:space="preserve"> </w:t>
+      </w:r>
+    </w:p>
+    <w:p>
+      <w:pPr>
+        <w:spacing w:before="240"/>
+        <w:rPr>
+          <w:lang w:val="en-GB"/>
+        </w:rPr>
+      </w:pPr>
+      <w:r>
+        <w:rPr>
+          <w:lang w:val="en-GB"/>
+        </w:rPr>
+        <w:t xml:space="preserve">The python scripts use a </w:t>
+      </w:r>
+      <w:proofErr w:type="spellStart"/>
+      <w:r>
+        <w:rPr>
+          <w:lang w:val="en-GB"/>
+        </w:rPr>
+        <w:t>venv</w:t>
+      </w:r>
+      <w:proofErr w:type="spellEnd"/>
+      <w:r>
+        <w:rPr>
+          <w:lang w:val="en-GB"/>
+        </w:rPr>
+        <w:t>, or virtual environment, which keeps installed libraries required for this suite of scripts to run separate from globally installed variables and prevents conflicts in different library versions, which may have breaking changes in functionality and cause errors during execution. Additionally, using a .env file keeps login details for the database for additional security.</w:t>
+      </w:r>
+    </w:p>
+    <w:p>
+      <w:pPr>
+        <w:pStyle w:val="Heading2"/>
+        <w:rPr>
+          <w:lang w:val="en-GB"/>
+        </w:rPr>
+      </w:pPr>
+      <w:r>
+        <w:rPr>
+          <w:lang w:val="en-GB"/>
+        </w:rPr>
+        <w:t>Server Architecture</w:t>
+      </w:r>
+    </w:p>
+    <w:p>
+      <w:pPr>
+        <w:rPr>
+          <w:lang w:val="en-GB"/>
+        </w:rPr>
+      </w:pPr>
+      <w:r>
+        <w:rPr>
+          <w:lang w:val="en-GB"/>
+        </w:rPr>
+        <w:t xml:space="preserve">The server to access the data is setup using </w:t>
+      </w:r>
+      <w:proofErr w:type="spellStart"/>
+      <w:r>
+        <w:rPr>
+          <w:lang w:val="en-GB"/>
+        </w:rPr>
+        <w:t>ExpressJS</w:t>
+      </w:r>
+      <w:proofErr w:type="spellEnd"/>
+      <w:r>
+        <w:rPr>
+          <w:lang w:val="en-GB"/>
+        </w:rPr>
+        <w:t xml:space="preserve"> a lightweight, JavaScript server library. The server provides</w:t>
+      </w:r>
+      <w:r>
+        <w:rPr>
+          <w:lang w:val="en-GB"/>
+        </w:rPr>
+        <w:t xml:space="preserve"> three GET</w:t>
+      </w:r>
+      <w:r>
+        <w:rPr>
+          <w:lang w:val="en-GB"/>
+        </w:rPr>
+        <w:t xml:space="preserve"> routes to the three tables of the latest three months of data and has</w:t>
+      </w:r>
+      <w:r>
+        <w:rPr>
+          <w:lang w:val="en-GB"/>
+        </w:rPr>
+        <w:t xml:space="preserve"> two POST</w:t>
+      </w:r>
+      <w:r>
+        <w:rPr>
+          <w:lang w:val="en-GB"/>
+        </w:rPr>
+        <w:t xml:space="preserve"> routes for login and registration validation. </w:t>
+      </w:r>
+      <w:r>
+        <w:rPr>
+          <w:lang w:val="en-GB"/>
+        </w:rPr>
+        <w:t xml:space="preserve">The table routes are used to find the usage stats for the tier of the team the user selects during team input and form submission. </w:t>
+      </w:r>
+      <w:r>
+        <w:rPr>
+          <w:lang w:val="en-GB"/>
+        </w:rPr>
+        <w:t>Tiers are passed as parameters, which are selected from the submission form.</w:t>
+      </w:r>
+    </w:p>
+    <w:p>
+      <w:pPr>
+        <w:pStyle w:val="Heading3"/>
+        <w:rPr>
+          <w:lang w:val="en-GB"/>
+        </w:rPr>
+      </w:pPr>
+      <w:r>
+        <w:rPr>
+          <w:lang w:val="en-GB"/>
+        </w:rPr>
+        <w:t>Rout</w:t>
+      </w:r>
+      <w:r>
+        <w:rPr>
+          <w:lang w:val="en-GB"/>
+        </w:rPr>
+        <w:t>ing</w:t>
+      </w:r>
+    </w:p>
+    <w:p>
+      <w:pPr>
+        <w:rPr>
+          <w:lang w:val="en-GB"/>
+        </w:rPr>
+      </w:pPr>
+      <w:r>
+        <w:rPr>
+          <w:lang w:val="en-GB"/>
+        </w:rPr>
+        <w:t xml:space="preserve">There are three </w:t>
+      </w:r>
+      <w:r>
+        <w:rPr>
+          <w:lang w:val="en-GB"/>
+        </w:rPr>
+        <w:t>GET</w:t>
+      </w:r>
+      <w:r>
+        <w:rPr>
+          <w:lang w:val="en-GB"/>
+        </w:rPr>
+        <w:t xml:space="preserve"> routes for the current API. These routes all function the same and will be explained together. The only differences are the data being retrieved. The get routes go to current, previous and older branches and have a parameter of </w:t>
+      </w:r>
+      <w:r>
+        <w:rPr>
+          <w:b/>
+          <w:lang w:val="en-GB"/>
+        </w:rPr>
+        <w:t>tier</w:t>
+      </w:r>
+      <w:r>
+        <w:rPr>
+          <w:lang w:val="en-GB"/>
+        </w:rPr>
+        <w:t xml:space="preserve">. The tier is the generation and metagame the user’s team is currently competing in. If a team is meant for the “generation 9 overused” tier, the user should select those from the dropdown menu provided in the team submission form. These tiers are used to check in the corresponding SQL tables in the </w:t>
+      </w:r>
+      <w:proofErr w:type="spellStart"/>
+      <w:r>
+        <w:rPr>
+          <w:lang w:val="en-GB"/>
+        </w:rPr>
+        <w:t>UsageStats</w:t>
+      </w:r>
+      <w:proofErr w:type="spellEnd"/>
+      <w:r>
+        <w:rPr>
+          <w:lang w:val="en-GB"/>
+        </w:rPr>
+        <w:t xml:space="preserve"> database by using the </w:t>
+      </w:r>
+      <w:r>
+        <w:rPr>
+          <w:b/>
+          <w:lang w:val="en-GB"/>
+        </w:rPr>
+        <w:t>node-</w:t>
+      </w:r>
+      <w:proofErr w:type="spellStart"/>
+      <w:r>
+        <w:rPr>
+          <w:b/>
+          <w:lang w:val="en-GB"/>
+        </w:rPr>
+        <w:t>postgres</w:t>
+      </w:r>
+      <w:proofErr w:type="spellEnd"/>
+      <w:r>
+        <w:rPr>
+          <w:lang w:val="en-GB"/>
+        </w:rPr>
+        <w:t xml:space="preserve"> (</w:t>
+      </w:r>
+      <w:proofErr w:type="spellStart"/>
+      <w:r>
+        <w:rPr>
+          <w:lang w:val="en-GB"/>
+        </w:rPr>
+        <w:t>pg</w:t>
+      </w:r>
+      <w:proofErr w:type="spellEnd"/>
+      <w:r>
+        <w:rPr>
+          <w:lang w:val="en-GB"/>
+        </w:rPr>
+        <w:t>)</w:t>
+      </w:r>
+      <w:r>
+        <w:rPr>
+          <w:lang w:val="en-GB"/>
+        </w:rPr>
+        <w:t xml:space="preserve"> library as a driver. Queries are handled with parameterised queries, which are more secure and considered best-practice by the </w:t>
+      </w:r>
+      <w:proofErr w:type="spellStart"/>
+      <w:r>
+        <w:rPr>
+          <w:lang w:val="en-GB"/>
+        </w:rPr>
+        <w:t>pg</w:t>
+      </w:r>
+      <w:proofErr w:type="spellEnd"/>
+      <w:r>
+        <w:rPr>
+          <w:lang w:val="en-GB"/>
+        </w:rPr>
+        <w:t xml:space="preserve"> documentation. </w:t>
+      </w:r>
+      <w:r>
+        <w:rPr>
+          <w:lang w:val="en-GB"/>
+        </w:rPr>
+        <w:t xml:space="preserve">This provides protection against SQL-injection attacks, by passing the query text unaltered as well as the parameters which are substituted with rigorous parameter substitution code in the server. This method also safely converts </w:t>
+      </w:r>
+      <w:r>
+        <w:rPr>
+          <w:i/>
+          <w:lang w:val="en-GB"/>
+        </w:rPr>
+        <w:t>undefined</w:t>
+      </w:r>
+      <w:r>
+        <w:rPr>
+          <w:lang w:val="en-GB"/>
+        </w:rPr>
+        <w:t xml:space="preserve"> parameters as </w:t>
+      </w:r>
+      <w:r>
+        <w:rPr>
+          <w:i/>
+          <w:lang w:val="en-GB"/>
+        </w:rPr>
+        <w:t>null</w:t>
+      </w:r>
+      <w:r>
+        <w:rPr>
+          <w:lang w:val="en-GB"/>
+        </w:rPr>
+        <w:t>.  (node-</w:t>
+      </w:r>
+      <w:proofErr w:type="spellStart"/>
+      <w:r>
+        <w:rPr>
+          <w:lang w:val="en-GB"/>
+        </w:rPr>
+        <w:t>postgres</w:t>
+      </w:r>
+      <w:proofErr w:type="spellEnd"/>
+      <w:r>
+        <w:rPr>
+          <w:lang w:val="en-GB"/>
+        </w:rPr>
+        <w:t>)</w:t>
+      </w:r>
+    </w:p>
+    <w:p>
+      <w:pPr>
+        <w:spacing w:before="240"/>
+        <w:rPr>
+          <w:lang w:val="en-GB"/>
+        </w:rPr>
+      </w:pPr>
+      <w:r>
+        <w:rPr>
+          <w:lang w:val="en-GB"/>
+        </w:rPr>
+        <w:t>The API also has two POST routes for user registration and login. These routes receive form data from their respective forms.</w:t>
+      </w:r>
+      <w:r>
+        <w:rPr>
+          <w:lang w:val="en-GB"/>
+        </w:rPr>
+        <w:t xml:space="preserve"> </w:t>
+      </w:r>
+      <w:proofErr w:type="spellStart"/>
+      <w:r>
+        <w:rPr>
+          <w:lang w:val="en-GB"/>
+        </w:rPr>
+        <w:t>Kushawa</w:t>
+      </w:r>
+      <w:proofErr w:type="spellEnd"/>
+      <w:r>
+        <w:rPr>
+          <w:lang w:val="en-GB"/>
+        </w:rPr>
+        <w:t xml:space="preserve"> (2023) recommends </w:t>
+      </w:r>
+      <w:r>
+        <w:rPr>
+          <w:lang w:val="en-GB"/>
+        </w:rPr>
+        <w:t xml:space="preserve">that </w:t>
+      </w:r>
+      <w:r>
+        <w:rPr>
+          <w:lang w:val="en-GB"/>
+        </w:rPr>
+        <w:t>t</w:t>
+      </w:r>
+      <w:r>
+        <w:rPr>
+          <w:lang w:val="en-GB"/>
+        </w:rPr>
+        <w:t xml:space="preserve">o protect password security, all passwords in </w:t>
+      </w:r>
+      <w:r>
+        <w:rPr>
+          <w:lang w:val="en-GB"/>
+        </w:rPr>
+        <w:lastRenderedPageBreak/>
+        <w:t xml:space="preserve">the SQL database are store as hashes using the </w:t>
+      </w:r>
+      <w:proofErr w:type="spellStart"/>
+      <w:r>
+        <w:rPr>
+          <w:b/>
+          <w:lang w:val="en-GB"/>
+        </w:rPr>
+        <w:t>bcrypt</w:t>
+      </w:r>
+      <w:proofErr w:type="spellEnd"/>
+      <w:r>
+        <w:rPr>
+          <w:lang w:val="en-GB"/>
+        </w:rPr>
+        <w:t xml:space="preserve"> library. This protects users’ passwords in the case of a security breach by not storing them as plaintext. </w:t>
+      </w:r>
+      <w:proofErr w:type="spellStart"/>
+      <w:r>
+        <w:rPr>
+          <w:lang w:val="en-GB"/>
+        </w:rPr>
+        <w:t>Bcrypt</w:t>
+      </w:r>
+      <w:proofErr w:type="spellEnd"/>
+      <w:r>
+        <w:rPr>
+          <w:lang w:val="en-GB"/>
+        </w:rPr>
+        <w:t xml:space="preserve"> uses a hash and salt technique to cryptographically encode passwords. These passwords are then stored in the password column of the users table. By encrypting the password, attackers are unable to obtain the plaintext password, protecting users who may use the same login credentials across several applications. These passwords can still be obtained if an attacker gains access, but requires substantial effort to crack the encryptions, giving time to alert users to reset their passwords. If the validation check is passed during the login phase, the user’s profile information is retrieved from the Mongo </w:t>
+      </w:r>
+      <w:proofErr w:type="spellStart"/>
+      <w:r>
+        <w:rPr>
+          <w:lang w:val="en-GB"/>
+        </w:rPr>
+        <w:t>app_</w:t>
+      </w:r>
       <w:proofErr w:type="gramStart"/>
       <w:r>
         <w:rPr>
           <w:lang w:val="en-GB"/>
         </w:rPr>
-        <w:t>generation</w:t>
-      </w:r>
+        <w:t>users.users</w:t>
+      </w:r>
+      <w:proofErr w:type="spellEnd"/>
       <w:proofErr w:type="gramEnd"/>
       <w:r>
         <w:rPr>
           <w:lang w:val="en-GB"/>
         </w:rPr>
-        <w:t xml:space="preserve"> which is a </w:t>
-      </w:r>
-      <w:proofErr w:type="spellStart"/>
-      <w:r>
-        <w:rPr>
-          <w:lang w:val="en-GB"/>
-        </w:rPr>
-        <w:t>stringified</w:t>
-      </w:r>
-      <w:proofErr w:type="spellEnd"/>
-      <w:r>
-        <w:rPr>
-          <w:lang w:val="en-GB"/>
-        </w:rPr>
-        <w:t xml:space="preserve"> integer from 1 to 9, as of the time of writing. Each new release of a game in the main game series is considered a new generation, for instance, when </w:t>
+        <w:t xml:space="preserve"> collection. A token is generated and signed, authenticating the login and sending user information in the response object.</w:t>
+      </w:r>
+    </w:p>
+    <w:p>
+      <w:pPr>
+        <w:spacing w:before="240"/>
+        <w:rPr>
+          <w:lang w:val="en-GB"/>
+        </w:rPr>
+      </w:pPr>
+      <w:r>
+        <w:rPr>
+          <w:lang w:val="en-GB"/>
+        </w:rPr>
+        <w:t xml:space="preserve">Registration is accessed through the register route, which like login sends form data after submission. The submitted password is hashed using </w:t>
+      </w:r>
+      <w:proofErr w:type="spellStart"/>
+      <w:r>
+        <w:rPr>
+          <w:lang w:val="en-GB"/>
+        </w:rPr>
+        <w:t>bcrypt</w:t>
+      </w:r>
+      <w:proofErr w:type="spellEnd"/>
+      <w:r>
+        <w:rPr>
+          <w:lang w:val="en-GB"/>
+        </w:rPr>
+        <w:t>, and a check is performed to see if the chosen username already exists. If it does exist, a 400 (failure) response is sent. If the check passes, the is added to the mongo collection first, to generate the mongo id. After the user is entered into the mongo collection, the ID along with username and the hashed password are entered into the SQL database and a 201 status is sent in the response object.</w:t>
+      </w:r>
+    </w:p>
+    <w:p>
+      <w:pPr>
+        <w:pStyle w:val="Heading2"/>
+        <w:rPr>
+          <w:lang w:val="en-GB"/>
+        </w:rPr>
+      </w:pPr>
+      <w:r>
+        <w:rPr>
+          <w:lang w:val="en-GB"/>
+        </w:rPr>
+        <w:t>State Management</w:t>
+      </w:r>
+    </w:p>
+    <w:p>
+      <w:pPr>
+        <w:rPr>
+          <w:lang w:val="en-GB"/>
+        </w:rPr>
+      </w:pPr>
+      <w:r>
+        <w:rPr>
+          <w:lang w:val="en-GB"/>
+        </w:rPr>
+        <w:t xml:space="preserve">During a user’s session in the application, </w:t>
+      </w:r>
+      <w:proofErr w:type="spellStart"/>
+      <w:r>
+        <w:rPr>
+          <w:lang w:val="en-GB"/>
+        </w:rPr>
+        <w:t>Pinia</w:t>
+      </w:r>
+      <w:proofErr w:type="spellEnd"/>
+      <w:r>
+        <w:rPr>
+          <w:lang w:val="en-GB"/>
+        </w:rPr>
+        <w:t xml:space="preserve"> </w:t>
+      </w:r>
+      <w:r>
+        <w:rPr>
+          <w:lang w:val="en-GB"/>
+        </w:rPr>
+        <w:t xml:space="preserve">stores are used to manage data that is used throughout the application. A store is </w:t>
+      </w:r>
+      <w:r>
+        <w:rPr>
+          <w:lang w:val="en-GB"/>
+        </w:rPr>
+        <w:t>like</w:t>
+      </w:r>
+      <w:r>
+        <w:rPr>
+          <w:lang w:val="en-GB"/>
+        </w:rPr>
+        <w:t xml:space="preserve"> the PHP session variable, it holds data that can be modified or updated by the user during their time in the application. In this application, there are stores for the user’s team, the </w:t>
+      </w:r>
+      <w:r>
+        <w:rPr>
+          <w:lang w:val="en-GB"/>
+        </w:rPr>
+        <w:t>profile</w:t>
+      </w:r>
+      <w:r>
+        <w:rPr>
+          <w:lang w:val="en-GB"/>
+        </w:rPr>
+        <w:t xml:space="preserve"> information, authentication for login</w:t>
+      </w:r>
+      <w:r>
+        <w:rPr>
+          <w:lang w:val="en-GB"/>
+        </w:rPr>
+        <w:t xml:space="preserve">, and the </w:t>
+      </w:r>
+      <w:proofErr w:type="spellStart"/>
+      <w:r>
+        <w:rPr>
+          <w:lang w:val="en-GB"/>
+        </w:rPr>
+        <w:t>Smogon</w:t>
+      </w:r>
+      <w:proofErr w:type="spellEnd"/>
+      <w:r>
+        <w:rPr>
+          <w:lang w:val="en-GB"/>
+        </w:rPr>
+        <w:t xml:space="preserve"> usage stats.</w:t>
+      </w:r>
+      <w:r>
+        <w:rPr>
+          <w:lang w:val="en-GB"/>
+        </w:rPr>
+        <w:t xml:space="preserve"> </w:t>
+      </w:r>
+      <w:r>
+        <w:rPr>
+          <w:lang w:val="en-GB"/>
+        </w:rPr>
+        <w:t>All stores are initialised to have a state property with default values.</w:t>
+      </w:r>
+    </w:p>
+    <w:p>
+      <w:pPr>
+        <w:pStyle w:val="Heading3"/>
+        <w:rPr>
+          <w:lang w:val="en-GB"/>
+        </w:rPr>
+      </w:pPr>
+      <w:proofErr w:type="spellStart"/>
+      <w:r>
+        <w:rPr>
+          <w:lang w:val="en-GB"/>
+        </w:rPr>
+        <w:t>TeamStore</w:t>
+      </w:r>
+      <w:proofErr w:type="spellEnd"/>
+    </w:p>
+    <w:p>
+      <w:pPr>
+        <w:rPr>
+          <w:lang w:val="en-GB"/>
+        </w:rPr>
+      </w:pPr>
+      <w:r>
+        <w:rPr>
+          <w:lang w:val="en-GB"/>
+        </w:rPr>
+        <w:t xml:space="preserve">The </w:t>
+      </w:r>
+      <w:proofErr w:type="spellStart"/>
+      <w:r>
+        <w:rPr>
+          <w:lang w:val="en-GB"/>
+        </w:rPr>
+        <w:t>TeamStore</w:t>
+      </w:r>
+      <w:proofErr w:type="spellEnd"/>
+      <w:r>
+        <w:rPr>
+          <w:lang w:val="en-GB"/>
+        </w:rPr>
+        <w:t xml:space="preserve"> manages the user’s team input in the application. The team is parsed from input using the </w:t>
+      </w:r>
+      <w:proofErr w:type="spellStart"/>
+      <w:r>
+        <w:rPr>
+          <w:lang w:val="en-GB"/>
+        </w:rPr>
+        <w:t>k</w:t>
+      </w:r>
+      <w:r>
+        <w:rPr>
+          <w:lang w:val="en-GB"/>
+        </w:rPr>
+        <w:t>offing</w:t>
+      </w:r>
+      <w:proofErr w:type="spellEnd"/>
+      <w:r>
+        <w:rPr>
+          <w:lang w:val="en-GB"/>
+        </w:rPr>
+        <w:t xml:space="preserve"> library, a JavaScript library created to parse </w:t>
       </w:r>
       <w:r>
         <w:rPr>
@@ -6103,271 +7416,56 @@
         <w:rPr>
           <w:lang w:val="en-GB"/>
         </w:rPr>
-        <w:t xml:space="preserve"> Scarlet and Violet were released in 2022, that marked the addition of generation 9. Tiers parameter contains the tiers of </w:t>
-      </w:r>
-      <w:r>
-        <w:rPr>
-          <w:lang w:val="en-GB"/>
-        </w:rPr>
-        <w:lastRenderedPageBreak/>
-        <w:t>interest, such as OU</w:t>
-      </w:r>
-      <w:r>
-        <w:rPr>
-          <w:lang w:val="en-GB"/>
-        </w:rPr>
-        <w:t xml:space="preserve"> (overused)</w:t>
-      </w:r>
-      <w:r>
-        <w:rPr>
-          <w:lang w:val="en-GB"/>
-        </w:rPr>
-        <w:t>, which is considered the “standard” tier. (</w:t>
-      </w:r>
-      <w:proofErr w:type="spellStart"/>
-      <w:r>
-        <w:rPr>
-          <w:lang w:val="en-GB"/>
-        </w:rPr>
-        <w:t>Antar</w:t>
-      </w:r>
-      <w:proofErr w:type="spellEnd"/>
-      <w:r>
-        <w:rPr>
-          <w:lang w:val="en-GB"/>
-        </w:rPr>
-        <w:t xml:space="preserve">) Ratings are a binary choice of either 1695 </w:t>
-      </w:r>
-      <w:r>
-        <w:rPr>
-          <w:lang w:val="en-GB"/>
-        </w:rPr>
-        <w:t>for OU tiers and 1630 for non-OU tiers. This is due to OU being the</w:t>
-      </w:r>
-      <w:r>
-        <w:rPr>
-          <w:lang w:val="en-GB"/>
-        </w:rPr>
-        <w:t xml:space="preserve"> de-facto</w:t>
-      </w:r>
-      <w:r>
-        <w:rPr>
-          <w:lang w:val="en-GB"/>
-        </w:rPr>
-        <w:t xml:space="preserve"> standard and most-played tie</w:t>
-      </w:r>
-      <w:r>
-        <w:rPr>
-          <w:lang w:val="en-GB"/>
-        </w:rPr>
-        <w:t>r</w:t>
-      </w:r>
-      <w:r>
-        <w:rPr>
-          <w:lang w:val="en-GB"/>
-        </w:rPr>
-        <w:t xml:space="preserve"> and is easier to get a rating of 1630 vs 1695 in OU. (</w:t>
-      </w:r>
-      <w:proofErr w:type="spellStart"/>
-      <w:r>
-        <w:rPr>
-          <w:lang w:val="en-GB"/>
-        </w:rPr>
-        <w:t>Antar</w:t>
-      </w:r>
-      <w:proofErr w:type="spellEnd"/>
-      <w:r>
-        <w:rPr>
-          <w:lang w:val="en-GB"/>
-        </w:rPr>
-        <w:t>)</w:t>
-      </w:r>
-    </w:p>
-    <w:p>
-      <w:pPr>
-        <w:spacing w:before="240"/>
-        <w:rPr>
-          <w:lang w:val="en-GB"/>
-        </w:rPr>
-      </w:pPr>
-      <w:r>
-        <w:rPr>
-          <w:lang w:val="en-GB"/>
-        </w:rPr>
-        <w:t xml:space="preserve">After processing and cleaning the data, each dataset is stored into a CSV file which is stored locally in the /data/csv directory. The CSV files are named according to their target from the web scraping, i.e. the June 2022 gen 8 OU stats are stored as “2022-06_gen8ou.csv”. The three most recent set of stats collected are stored in the current, previous and </w:t>
-      </w:r>
-      <w:proofErr w:type="spellStart"/>
-      <w:r>
-        <w:rPr>
-          <w:lang w:val="en-GB"/>
-        </w:rPr>
-        <w:t>tma</w:t>
-      </w:r>
-      <w:proofErr w:type="spellEnd"/>
-      <w:r>
-        <w:rPr>
-          <w:lang w:val="en-GB"/>
-        </w:rPr>
-        <w:t xml:space="preserve"> folders, which are subsequently stored in their respective database tables. Database updating is handled with the DBManager.py script, which performs the rolling storage of said data. Due to the use of PostgreSQL and Python, this script uses the psycopg2 library to handle interactions with the database. Psycopg2 was chosen over other SQL libraries because of the author’s previous experience with it.</w:t>
-      </w:r>
-      <w:r>
-        <w:rPr>
-          <w:lang w:val="en-GB"/>
-        </w:rPr>
-        <w:t xml:space="preserve"> </w:t>
-      </w:r>
-      <w:r>
-        <w:rPr>
-          <w:lang w:val="en-GB"/>
-        </w:rPr>
-        <w:t xml:space="preserve">To perform updates of the database and store the newest datasets, the </w:t>
-      </w:r>
-      <w:r>
-        <w:rPr>
-          <w:lang w:val="en-GB"/>
-        </w:rPr>
-        <w:t>db_</w:t>
-      </w:r>
-      <w:r>
-        <w:rPr>
-          <w:lang w:val="en-GB"/>
-        </w:rPr>
-        <w:t>update</w:t>
-      </w:r>
-      <w:r>
-        <w:rPr>
-          <w:lang w:val="en-GB"/>
-        </w:rPr>
-        <w:t>r</w:t>
-      </w:r>
-      <w:r>
-        <w:rPr>
-          <w:lang w:val="en-GB"/>
-        </w:rPr>
-        <w:t xml:space="preserve">.py script runs the </w:t>
+        <w:t xml:space="preserve"> Showdown teams, and enriched by adding types to the moves for colour coded presentation. Types in this case refers to the </w:t>
+      </w:r>
+      <w:r>
+        <w:rPr>
+          <w:lang w:val="en-GB"/>
+        </w:rPr>
+        <w:t>Pokémon</w:t>
+      </w:r>
+      <w:r>
+        <w:rPr>
+          <w:lang w:val="en-GB"/>
+        </w:rPr>
+        <w:t xml:space="preserve"> types such as fire, water, grass, etc. </w:t>
+      </w:r>
+      <w:r>
+        <w:rPr>
+          <w:lang w:val="en-GB"/>
+        </w:rPr>
+        <w:t xml:space="preserve">The team store saves the user team in the state object, which is rendered through the display after form submission. In future versions of the project, users can also save their teams, which are stored in </w:t>
       </w:r>
       <w:r>
         <w:rPr>
           <w:b/>
           <w:lang w:val="en-GB"/>
         </w:rPr>
-        <w:t>update</w:t>
-      </w:r>
-      <w:r>
-        <w:rPr>
-          <w:lang w:val="en-GB"/>
-        </w:rPr>
-        <w:t xml:space="preserve"> method from the </w:t>
-      </w:r>
-      <w:proofErr w:type="spellStart"/>
-      <w:r>
-        <w:rPr>
-          <w:lang w:val="en-GB"/>
-        </w:rPr>
-        <w:t>Contact_Smogon</w:t>
-      </w:r>
-      <w:proofErr w:type="spellEnd"/>
-      <w:r>
-        <w:rPr>
-          <w:lang w:val="en-GB"/>
-        </w:rPr>
-        <w:t xml:space="preserve"> class, as well as the table management functions from the </w:t>
-      </w:r>
-      <w:proofErr w:type="spellStart"/>
-      <w:r>
-        <w:rPr>
-          <w:lang w:val="en-GB"/>
-        </w:rPr>
-        <w:t>SQLManager</w:t>
-      </w:r>
-      <w:proofErr w:type="spellEnd"/>
-      <w:r>
-        <w:rPr>
-          <w:lang w:val="en-GB"/>
-        </w:rPr>
-        <w:t xml:space="preserve"> class in DB_Manager.py.</w:t>
-      </w:r>
-      <w:r>
-        <w:rPr>
-          <w:lang w:val="en-GB"/>
-        </w:rPr>
-        <w:t xml:space="preserve"> </w:t>
-      </w:r>
-    </w:p>
-    <w:p>
-      <w:pPr>
-        <w:spacing w:before="240"/>
-        <w:rPr>
-          <w:lang w:val="en-GB"/>
-        </w:rPr>
-      </w:pPr>
-      <w:r>
-        <w:rPr>
-          <w:lang w:val="en-GB"/>
-        </w:rPr>
-        <w:t xml:space="preserve">The python scripts use a </w:t>
-      </w:r>
-      <w:proofErr w:type="spellStart"/>
-      <w:r>
-        <w:rPr>
-          <w:lang w:val="en-GB"/>
-        </w:rPr>
-        <w:t>venv</w:t>
-      </w:r>
-      <w:proofErr w:type="spellEnd"/>
-      <w:r>
-        <w:rPr>
-          <w:lang w:val="en-GB"/>
-        </w:rPr>
-        <w:t>, or virtual environment, which keeps installed libraries required for this suite of scripts to run separate from globally installed variables and prevents conflicts in different library versions, which may have breaking changes in functionality and cause errors during execution. Additionally, using a .env file keeps login details for the database for additional security.</w:t>
-      </w:r>
-    </w:p>
-    <w:p>
-      <w:pPr>
-        <w:pStyle w:val="Heading2"/>
-        <w:rPr>
-          <w:lang w:val="en-GB"/>
-        </w:rPr>
-      </w:pPr>
-      <w:r>
-        <w:rPr>
-          <w:lang w:val="en-GB"/>
-        </w:rPr>
-        <w:t>Server Architecture</w:t>
-      </w:r>
-    </w:p>
-    <w:p>
-      <w:pPr>
-        <w:spacing w:before="240"/>
-        <w:rPr>
-          <w:lang w:val="en-GB"/>
-        </w:rPr>
-      </w:pPr>
-      <w:r>
-        <w:rPr>
-          <w:lang w:val="en-GB"/>
-        </w:rPr>
-        <w:t xml:space="preserve">The server to access the data is setup using </w:t>
-      </w:r>
-      <w:proofErr w:type="spellStart"/>
-      <w:r>
-        <w:rPr>
-          <w:lang w:val="en-GB"/>
-        </w:rPr>
-        <w:t>ExpressJS</w:t>
-      </w:r>
-      <w:proofErr w:type="spellEnd"/>
-      <w:r>
-        <w:rPr>
-          <w:lang w:val="en-GB"/>
-        </w:rPr>
-        <w:t xml:space="preserve"> a lightweight, JavaScript server library. The server provides routes to the three tables of the latest three months of data and has routes for login and registration validation. </w:t>
-      </w:r>
-      <w:r>
-        <w:rPr>
-          <w:lang w:val="en-GB"/>
-        </w:rPr>
-        <w:t xml:space="preserve">The table routes are used to find the usage stats for the tier of the team the user selects during team input and form submission. </w:t>
+        <w:t xml:space="preserve">the </w:t>
+      </w:r>
+      <w:proofErr w:type="spellStart"/>
+      <w:r>
+        <w:rPr>
+          <w:b/>
+          <w:lang w:val="en-GB"/>
+        </w:rPr>
+        <w:t>app_users.</w:t>
+      </w:r>
+      <w:proofErr w:type="gramStart"/>
+      <w:r>
+        <w:rPr>
+          <w:b/>
+          <w:lang w:val="en-GB"/>
+        </w:rPr>
+        <w:t>user.teams</w:t>
+      </w:r>
+      <w:proofErr w:type="spellEnd"/>
+      <w:proofErr w:type="gramEnd"/>
+      <w:r>
+        <w:rPr>
+          <w:lang w:val="en-GB"/>
+        </w:rPr>
+        <w:t xml:space="preserve"> field.</w:t>
       </w:r>
     </w:p>
     <w:p>
@@ -6377,407 +7475,52 @@
           <w:lang w:val="en-GB"/>
         </w:rPr>
       </w:pPr>
-      <w:r>
-        <w:rPr>
-          <w:lang w:val="en-GB"/>
-        </w:rPr>
-        <w:t>Routes</w:t>
-      </w:r>
-    </w:p>
-    <w:p>
-      <w:pPr>
-        <w:rPr>
-          <w:lang w:val="en-GB"/>
-        </w:rPr>
-      </w:pPr>
-      <w:r>
-        <w:rPr>
-          <w:lang w:val="en-GB"/>
-        </w:rPr>
-        <w:t xml:space="preserve">There are three </w:t>
-      </w:r>
-      <w:r>
-        <w:rPr>
-          <w:lang w:val="en-GB"/>
-        </w:rPr>
-        <w:t>GET</w:t>
-      </w:r>
-      <w:r>
-        <w:rPr>
-          <w:lang w:val="en-GB"/>
-        </w:rPr>
-        <w:t xml:space="preserve"> routes for the current API. These routes all function the same and will be explained together. The only differences are the data being retrieved. The get routes go to current, previous and older branches and have a parameter of </w:t>
-      </w:r>
-      <w:r>
-        <w:rPr>
-          <w:b/>
-          <w:lang w:val="en-GB"/>
-        </w:rPr>
-        <w:t>tier</w:t>
-      </w:r>
-      <w:r>
-        <w:rPr>
-          <w:lang w:val="en-GB"/>
-        </w:rPr>
-        <w:t xml:space="preserve">. The tier is the generation and metagame the user’s team is currently competing in. If a team is meant for the “generation 9 overused” tier, the user should select those from the dropdown menu provided in the team submission form. These tiers are used to check in the corresponding SQL tables in the </w:t>
-      </w:r>
-      <w:proofErr w:type="spellStart"/>
-      <w:r>
-        <w:rPr>
-          <w:lang w:val="en-GB"/>
-        </w:rPr>
-        <w:t>UsageStats</w:t>
-      </w:r>
-      <w:proofErr w:type="spellEnd"/>
-      <w:r>
-        <w:rPr>
-          <w:lang w:val="en-GB"/>
-        </w:rPr>
-        <w:t xml:space="preserve"> database by using the </w:t>
-      </w:r>
-      <w:r>
-        <w:rPr>
-          <w:b/>
-          <w:lang w:val="en-GB"/>
-        </w:rPr>
-        <w:t>node-</w:t>
-      </w:r>
-      <w:proofErr w:type="spellStart"/>
-      <w:r>
-        <w:rPr>
-          <w:b/>
-          <w:lang w:val="en-GB"/>
-        </w:rPr>
-        <w:t>postgres</w:t>
-      </w:r>
-      <w:proofErr w:type="spellEnd"/>
-      <w:r>
-        <w:rPr>
-          <w:lang w:val="en-GB"/>
-        </w:rPr>
-        <w:t xml:space="preserve"> (</w:t>
-      </w:r>
-      <w:proofErr w:type="spellStart"/>
-      <w:r>
-        <w:rPr>
-          <w:lang w:val="en-GB"/>
-        </w:rPr>
-        <w:t>pg</w:t>
-      </w:r>
-      <w:proofErr w:type="spellEnd"/>
-      <w:r>
-        <w:rPr>
-          <w:lang w:val="en-GB"/>
-        </w:rPr>
-        <w:t>)</w:t>
-      </w:r>
-      <w:r>
-        <w:rPr>
-          <w:lang w:val="en-GB"/>
-        </w:rPr>
-        <w:t xml:space="preserve"> library as a driver. Queries are handled with parameterised queries, which are more secure and considered best-practice by the </w:t>
-      </w:r>
-      <w:proofErr w:type="spellStart"/>
-      <w:r>
-        <w:rPr>
-          <w:lang w:val="en-GB"/>
-        </w:rPr>
-        <w:t>pg</w:t>
-      </w:r>
-      <w:proofErr w:type="spellEnd"/>
-      <w:r>
-        <w:rPr>
-          <w:lang w:val="en-GB"/>
-        </w:rPr>
-        <w:t xml:space="preserve"> documentation. </w:t>
-      </w:r>
-      <w:r>
-        <w:rPr>
-          <w:lang w:val="en-GB"/>
-        </w:rPr>
-        <w:t xml:space="preserve">This provides protection against SQL-injection attacks, by passing the query text unaltered as well as the parameters which are substituted with rigorous parameter substitution code in the server. This method also safely converts </w:t>
-      </w:r>
-      <w:r>
-        <w:rPr>
-          <w:i/>
-          <w:lang w:val="en-GB"/>
-        </w:rPr>
-        <w:t>undefined</w:t>
-      </w:r>
-      <w:r>
-        <w:rPr>
-          <w:lang w:val="en-GB"/>
-        </w:rPr>
-        <w:t xml:space="preserve"> parameters as </w:t>
-      </w:r>
-      <w:r>
-        <w:rPr>
-          <w:i/>
-          <w:lang w:val="en-GB"/>
-        </w:rPr>
-        <w:t>null</w:t>
-      </w:r>
-      <w:r>
-        <w:rPr>
-          <w:lang w:val="en-GB"/>
-        </w:rPr>
-        <w:t>.  (node-</w:t>
-      </w:r>
-      <w:proofErr w:type="spellStart"/>
-      <w:r>
-        <w:rPr>
-          <w:lang w:val="en-GB"/>
-        </w:rPr>
-        <w:t>postgres</w:t>
-      </w:r>
-      <w:proofErr w:type="spellEnd"/>
-      <w:r>
-        <w:rPr>
-          <w:lang w:val="en-GB"/>
-        </w:rPr>
-        <w:t>)</w:t>
-      </w:r>
-    </w:p>
-    <w:p>
-      <w:pPr>
-        <w:spacing w:before="240"/>
-        <w:rPr>
-          <w:lang w:val="en-GB"/>
-        </w:rPr>
-      </w:pPr>
-      <w:r>
-        <w:rPr>
-          <w:lang w:val="en-GB"/>
-        </w:rPr>
-        <w:t>The API also has two POST routes for user registration and login. These routes receive form data from their respective forms.</w:t>
-      </w:r>
-      <w:r>
-        <w:rPr>
-          <w:lang w:val="en-GB"/>
-        </w:rPr>
-        <w:t xml:space="preserve"> </w:t>
-      </w:r>
-      <w:proofErr w:type="spellStart"/>
-      <w:r>
-        <w:rPr>
-          <w:lang w:val="en-GB"/>
-        </w:rPr>
-        <w:t>Kushawa</w:t>
-      </w:r>
-      <w:proofErr w:type="spellEnd"/>
-      <w:r>
-        <w:rPr>
-          <w:lang w:val="en-GB"/>
-        </w:rPr>
-        <w:t xml:space="preserve"> (2023) recommends </w:t>
-      </w:r>
-      <w:r>
-        <w:rPr>
-          <w:lang w:val="en-GB"/>
-        </w:rPr>
-        <w:t xml:space="preserve">that </w:t>
-      </w:r>
-      <w:r>
-        <w:rPr>
-          <w:lang w:val="en-GB"/>
-        </w:rPr>
-        <w:t>t</w:t>
-      </w:r>
-      <w:r>
-        <w:rPr>
-          <w:lang w:val="en-GB"/>
-        </w:rPr>
-        <w:t xml:space="preserve">o protect password security, all passwords in the SQL database are store as hashes using the </w:t>
-      </w:r>
-      <w:proofErr w:type="spellStart"/>
-      <w:r>
-        <w:rPr>
-          <w:b/>
-          <w:lang w:val="en-GB"/>
-        </w:rPr>
-        <w:t>bcrypt</w:t>
-      </w:r>
-      <w:proofErr w:type="spellEnd"/>
-      <w:r>
-        <w:rPr>
-          <w:lang w:val="en-GB"/>
-        </w:rPr>
-        <w:t xml:space="preserve"> library. This protects users’ passwords in the case of a security breach by not storing them as plaintext. </w:t>
-      </w:r>
-      <w:proofErr w:type="spellStart"/>
-      <w:r>
-        <w:rPr>
-          <w:lang w:val="en-GB"/>
-        </w:rPr>
-        <w:t>Bcrypt</w:t>
-      </w:r>
-      <w:proofErr w:type="spellEnd"/>
-      <w:r>
-        <w:rPr>
-          <w:lang w:val="en-GB"/>
-        </w:rPr>
-        <w:t xml:space="preserve"> uses a hash and salt technique to cryptographically encode passwords. These passwords are then stored in the password column of the users table. By encrypting the password, attackers are unable to obtain the plaintext password, </w:t>
-      </w:r>
-      <w:r>
-        <w:rPr>
-          <w:lang w:val="en-GB"/>
-        </w:rPr>
-        <w:lastRenderedPageBreak/>
-        <w:t xml:space="preserve">protecting users who may use the same login credentials across several applications. These passwords can still be obtained if an attacker gains access, but requires substantial effort to crack the encryptions, giving time to alert users to reset their passwords. If the validation check is passed during the login phase, the user’s profile information is retrieved from the Mongo </w:t>
-      </w:r>
-      <w:proofErr w:type="spellStart"/>
-      <w:r>
-        <w:rPr>
-          <w:lang w:val="en-GB"/>
-        </w:rPr>
-        <w:t>app_</w:t>
-      </w:r>
-      <w:proofErr w:type="gramStart"/>
-      <w:r>
-        <w:rPr>
-          <w:lang w:val="en-GB"/>
-        </w:rPr>
-        <w:t>users.users</w:t>
-      </w:r>
-      <w:proofErr w:type="spellEnd"/>
-      <w:proofErr w:type="gramEnd"/>
-      <w:r>
-        <w:rPr>
-          <w:lang w:val="en-GB"/>
-        </w:rPr>
-        <w:t xml:space="preserve"> collection. A token is generated and signed, authenticating the login and sending user information in the response object.</w:t>
-      </w:r>
-    </w:p>
-    <w:p>
-      <w:pPr>
-        <w:spacing w:before="240"/>
-        <w:rPr>
-          <w:lang w:val="en-GB"/>
-        </w:rPr>
-      </w:pPr>
-      <w:r>
-        <w:rPr>
-          <w:lang w:val="en-GB"/>
-        </w:rPr>
-        <w:t xml:space="preserve">Registration is accessed through the register route, which like login sends form data after submission. The submitted password is hashed using </w:t>
-      </w:r>
-      <w:proofErr w:type="spellStart"/>
-      <w:r>
-        <w:rPr>
-          <w:lang w:val="en-GB"/>
-        </w:rPr>
-        <w:t>bcrypt</w:t>
-      </w:r>
-      <w:proofErr w:type="spellEnd"/>
-      <w:r>
-        <w:rPr>
-          <w:lang w:val="en-GB"/>
-        </w:rPr>
-        <w:t>, and a check is performed to see if the chosen username already exists. If it does exist, a 400 (failure) response is sent. If the check passes, the is added to the mongo collection first, to generate the mongo id. After the user is entered into the mongo collection, the ID along with username and the hashed password are entered into the SQL database and a 201 status is sent in the response object.</w:t>
-      </w:r>
-    </w:p>
-    <w:p>
-      <w:pPr>
-        <w:pStyle w:val="Heading2"/>
-        <w:rPr>
-          <w:lang w:val="en-GB"/>
-        </w:rPr>
-      </w:pPr>
-      <w:r>
-        <w:rPr>
-          <w:lang w:val="en-GB"/>
-        </w:rPr>
-        <w:t>State Management</w:t>
-      </w:r>
-    </w:p>
-    <w:p>
-      <w:pPr>
-        <w:spacing w:before="240"/>
-        <w:rPr>
-          <w:lang w:val="en-GB"/>
-        </w:rPr>
-      </w:pPr>
-      <w:r>
-        <w:rPr>
-          <w:lang w:val="en-GB"/>
-        </w:rPr>
-        <w:t xml:space="preserve">During a user’s session in the application, </w:t>
-      </w:r>
-      <w:proofErr w:type="spellStart"/>
-      <w:r>
-        <w:rPr>
-          <w:lang w:val="en-GB"/>
-        </w:rPr>
-        <w:t>Pinia</w:t>
-      </w:r>
-      <w:proofErr w:type="spellEnd"/>
-      <w:r>
-        <w:rPr>
-          <w:lang w:val="en-GB"/>
-        </w:rPr>
-        <w:t xml:space="preserve"> </w:t>
-      </w:r>
-      <w:r>
-        <w:rPr>
-          <w:lang w:val="en-GB"/>
-        </w:rPr>
-        <w:t xml:space="preserve">stores are used to manage data that is used throughout the application. A store is </w:t>
-      </w:r>
-      <w:r>
-        <w:rPr>
-          <w:lang w:val="en-GB"/>
-        </w:rPr>
-        <w:t>like</w:t>
-      </w:r>
-      <w:r>
-        <w:rPr>
-          <w:lang w:val="en-GB"/>
-        </w:rPr>
-        <w:t xml:space="preserve"> the PHP session variable, it holds data that can be modified or updated by the user during their time in the application. In this application, there are stores for the user’s team, the </w:t>
-      </w:r>
-      <w:r>
-        <w:rPr>
-          <w:lang w:val="en-GB"/>
-        </w:rPr>
-        <w:t>profile</w:t>
-      </w:r>
-      <w:r>
-        <w:rPr>
-          <w:lang w:val="en-GB"/>
-        </w:rPr>
-        <w:t xml:space="preserve"> information, authentication for login</w:t>
-      </w:r>
-      <w:r>
-        <w:rPr>
-          <w:lang w:val="en-GB"/>
-        </w:rPr>
-        <w:t xml:space="preserve">, and the </w:t>
-      </w:r>
-      <w:proofErr w:type="spellStart"/>
-      <w:r>
-        <w:rPr>
-          <w:lang w:val="en-GB"/>
-        </w:rPr>
-        <w:t>Smogon</w:t>
-      </w:r>
-      <w:proofErr w:type="spellEnd"/>
-      <w:r>
-        <w:rPr>
-          <w:lang w:val="en-GB"/>
-        </w:rPr>
-        <w:t xml:space="preserve"> usage stats.</w:t>
-      </w:r>
-      <w:r>
-        <w:rPr>
-          <w:lang w:val="en-GB"/>
-        </w:rPr>
-        <w:t xml:space="preserve"> </w:t>
-      </w:r>
-      <w:r>
-        <w:rPr>
-          <w:lang w:val="en-GB"/>
-        </w:rPr>
-        <w:t>All stores are initialised to have a state property with default values.</w:t>
+      <w:proofErr w:type="spellStart"/>
+      <w:r>
+        <w:rPr>
+          <w:lang w:val="en-GB"/>
+        </w:rPr>
+        <w:t>UsageStore</w:t>
+      </w:r>
+      <w:proofErr w:type="spellEnd"/>
+    </w:p>
+    <w:p>
+      <w:pPr>
+        <w:rPr>
+          <w:lang w:val="en-GB"/>
+        </w:rPr>
+      </w:pPr>
+      <w:r>
+        <w:rPr>
+          <w:lang w:val="en-GB"/>
+        </w:rPr>
+        <w:t xml:space="preserve">The </w:t>
+      </w:r>
+      <w:proofErr w:type="spellStart"/>
+      <w:r>
+        <w:rPr>
+          <w:lang w:val="en-GB"/>
+        </w:rPr>
+        <w:t>UsageStore</w:t>
+      </w:r>
+      <w:proofErr w:type="spellEnd"/>
+      <w:r>
+        <w:rPr>
+          <w:lang w:val="en-GB"/>
+        </w:rPr>
+        <w:t xml:space="preserve"> retrieves the usage data available for the tier of the user-submitted team, which is selected via a dropdown menu in the form area. This data is fetched from the local database through the server and displayed </w:t>
+      </w:r>
+      <w:r>
+        <w:rPr>
+          <w:lang w:val="en-GB"/>
+        </w:rPr>
+        <w:t>in the bottom half of the screen</w:t>
+      </w:r>
+      <w:r>
+        <w:rPr>
+          <w:lang w:val="en-GB"/>
+        </w:rPr>
+        <w:t>, providing the user with context for their current team performance in the current metagame.</w:t>
       </w:r>
     </w:p>
     <w:p>
@@ -6792,187 +7535,6 @@
         <w:rPr>
           <w:lang w:val="en-GB"/>
         </w:rPr>
-        <w:t>TeamStore</w:t>
-      </w:r>
-      <w:proofErr w:type="spellEnd"/>
-    </w:p>
-    <w:p>
-      <w:pPr>
-        <w:spacing w:before="240"/>
-        <w:rPr>
-          <w:lang w:val="en-GB"/>
-        </w:rPr>
-      </w:pPr>
-      <w:r>
-        <w:rPr>
-          <w:lang w:val="en-GB"/>
-        </w:rPr>
-        <w:t xml:space="preserve">The </w:t>
-      </w:r>
-      <w:proofErr w:type="spellStart"/>
-      <w:r>
-        <w:rPr>
-          <w:lang w:val="en-GB"/>
-        </w:rPr>
-        <w:t>TeamStore</w:t>
-      </w:r>
-      <w:proofErr w:type="spellEnd"/>
-      <w:r>
-        <w:rPr>
-          <w:lang w:val="en-GB"/>
-        </w:rPr>
-        <w:t xml:space="preserve"> manages the user’s team input in the application. The team is parsed from input using the </w:t>
-      </w:r>
-      <w:proofErr w:type="spellStart"/>
-      <w:r>
-        <w:rPr>
-          <w:lang w:val="en-GB"/>
-        </w:rPr>
-        <w:t>k</w:t>
-      </w:r>
-      <w:r>
-        <w:rPr>
-          <w:lang w:val="en-GB"/>
-        </w:rPr>
-        <w:t>offing</w:t>
-      </w:r>
-      <w:proofErr w:type="spellEnd"/>
-      <w:r>
-        <w:rPr>
-          <w:lang w:val="en-GB"/>
-        </w:rPr>
-        <w:t xml:space="preserve"> library, a JavaScript library created to parse </w:t>
-      </w:r>
-      <w:r>
-        <w:rPr>
-          <w:lang w:val="en-GB"/>
-        </w:rPr>
-        <w:t>Pokémon</w:t>
-      </w:r>
-      <w:r>
-        <w:rPr>
-          <w:lang w:val="en-GB"/>
-        </w:rPr>
-        <w:t xml:space="preserve"> Showdown teams, and enriched by adding types to the moves for colour coded presentation. Types in this case refers to the </w:t>
-      </w:r>
-      <w:r>
-        <w:rPr>
-          <w:lang w:val="en-GB"/>
-        </w:rPr>
-        <w:t>Pokémon</w:t>
-      </w:r>
-      <w:r>
-        <w:rPr>
-          <w:lang w:val="en-GB"/>
-        </w:rPr>
-        <w:t xml:space="preserve"> types such as fire, water, grass, etc. </w:t>
-      </w:r>
-      <w:r>
-        <w:rPr>
-          <w:lang w:val="en-GB"/>
-        </w:rPr>
-        <w:t xml:space="preserve">The team store saves the user team in the state object, which is rendered through the display after form submission. In future versions of the project, users can also save their teams, which are stored in </w:t>
-      </w:r>
-      <w:r>
-        <w:rPr>
-          <w:b/>
-          <w:lang w:val="en-GB"/>
-        </w:rPr>
-        <w:t xml:space="preserve">the </w:t>
-      </w:r>
-      <w:proofErr w:type="spellStart"/>
-      <w:r>
-        <w:rPr>
-          <w:b/>
-          <w:lang w:val="en-GB"/>
-        </w:rPr>
-        <w:t>app_users.</w:t>
-      </w:r>
-      <w:proofErr w:type="gramStart"/>
-      <w:r>
-        <w:rPr>
-          <w:b/>
-          <w:lang w:val="en-GB"/>
-        </w:rPr>
-        <w:t>user.teams</w:t>
-      </w:r>
-      <w:proofErr w:type="spellEnd"/>
-      <w:proofErr w:type="gramEnd"/>
-      <w:r>
-        <w:rPr>
-          <w:lang w:val="en-GB"/>
-        </w:rPr>
-        <w:t xml:space="preserve"> field.</w:t>
-      </w:r>
-    </w:p>
-    <w:p>
-      <w:pPr>
-        <w:pStyle w:val="Heading3"/>
-        <w:rPr>
-          <w:lang w:val="en-GB"/>
-        </w:rPr>
-      </w:pPr>
-      <w:proofErr w:type="spellStart"/>
-      <w:r>
-        <w:rPr>
-          <w:lang w:val="en-GB"/>
-        </w:rPr>
-        <w:t>UsageStore</w:t>
-      </w:r>
-      <w:proofErr w:type="spellEnd"/>
-    </w:p>
-    <w:p>
-      <w:pPr>
-        <w:spacing w:before="240"/>
-        <w:rPr>
-          <w:lang w:val="en-GB"/>
-        </w:rPr>
-      </w:pPr>
-      <w:r>
-        <w:rPr>
-          <w:lang w:val="en-GB"/>
-        </w:rPr>
-        <w:t xml:space="preserve">The </w:t>
-      </w:r>
-      <w:proofErr w:type="spellStart"/>
-      <w:r>
-        <w:rPr>
-          <w:lang w:val="en-GB"/>
-        </w:rPr>
-        <w:t>UsageStore</w:t>
-      </w:r>
-      <w:proofErr w:type="spellEnd"/>
-      <w:r>
-        <w:rPr>
-          <w:lang w:val="en-GB"/>
-        </w:rPr>
-        <w:t xml:space="preserve"> retrieves the usage data available for the tier of the user-submitted team, which is selected via a dropdown menu in the form area. This data is fetched from the local database through the server and displayed </w:t>
-      </w:r>
-      <w:r>
-        <w:rPr>
-          <w:lang w:val="en-GB"/>
-        </w:rPr>
-        <w:t>in the bottom half of the screen</w:t>
-      </w:r>
-      <w:r>
-        <w:rPr>
-          <w:lang w:val="en-GB"/>
-        </w:rPr>
-        <w:t>, providing the user with context for their current team performance in the current metagame.</w:t>
-      </w:r>
-    </w:p>
-    <w:p>
-      <w:pPr>
-        <w:pStyle w:val="Heading3"/>
-        <w:rPr>
-          <w:lang w:val="en-GB"/>
-        </w:rPr>
-      </w:pPr>
-      <w:proofErr w:type="spellStart"/>
-      <w:r>
-        <w:rPr>
-          <w:lang w:val="en-GB"/>
-        </w:rPr>
         <w:t>UserStore</w:t>
       </w:r>
       <w:proofErr w:type="spellEnd"/>
@@ -6993,7 +7555,6 @@
     </w:p>
     <w:p>
       <w:pPr>
-        <w:spacing w:before="240"/>
         <w:rPr>
           <w:lang w:val="en-GB"/>
         </w:rPr>
@@ -7166,7 +7727,6 @@
     </w:p>
     <w:p>
       <w:pPr>
-        <w:spacing w:before="240"/>
         <w:rPr>
           <w:lang w:val="en-GB"/>
         </w:rPr>
@@ -7290,6 +7850,7 @@
       </w:pPr>
       <w:r>
         <w:rPr>
+          <w:noProof/>
           <w:lang w:val="en-GB"/>
         </w:rPr>
         <w:drawing>
@@ -7308,7 +7869,7 @@
                     <pic:cNvPicPr/>
                   </pic:nvPicPr>
                   <pic:blipFill rotWithShape="1">
-                    <a:blip r:embed="rId22"/>
+                    <a:blip r:embed="rId20"/>
                     <a:srcRect l="1092" r="1016"/>
                     <a:stretch/>
                   </pic:blipFill>
@@ -7446,7 +8007,6 @@
     </w:p>
     <w:p>
       <w:pPr>
-        <w:spacing w:before="240"/>
         <w:rPr>
           <w:lang w:val="en-GB"/>
         </w:rPr>
@@ -7481,14 +8041,14 @@
         <w:rPr>
           <w:lang w:val="en-GB"/>
         </w:rPr>
-        <w:t xml:space="preserve"> Showdown. Once </w:t>
+        <w:t xml:space="preserve"> Showdown. Once the form is submitted, the business logic parses the team and displays a set of cards along the top half of </w:t>
       </w:r>
       <w:r>
         <w:rPr>
           <w:lang w:val="en-GB"/>
         </w:rPr>
         <w:lastRenderedPageBreak/>
-        <w:t xml:space="preserve">the form is submitted, the business logic parses the team and displays a set of cards along the top half of the page. These cards contain information and images corresponding to the data </w:t>
+        <w:t xml:space="preserve">the page. These cards contain information and images corresponding to the data </w:t>
       </w:r>
       <w:r>
         <w:rPr>
@@ -7646,6 +8206,7 @@
       </w:pPr>
       <w:r>
         <w:rPr>
+          <w:noProof/>
           <w:lang w:val="en-GB"/>
         </w:rPr>
         <w:drawing>
@@ -7664,7 +8225,7 @@
                     <pic:cNvPicPr/>
                   </pic:nvPicPr>
                   <pic:blipFill>
-                    <a:blip r:embed="rId23"/>
+                    <a:blip r:embed="rId21"/>
                     <a:stretch>
                       <a:fillRect/>
                     </a:stretch>
@@ -7847,7 +8408,6 @@
         <w:rPr>
           <w:lang w:val="en-GB"/>
         </w:rPr>
-        <w:lastRenderedPageBreak/>
         <w:t>teamStore</w:t>
       </w:r>
       <w:proofErr w:type="spellEnd"/>
@@ -7870,10 +8430,12 @@
       </w:pPr>
       <w:r>
         <w:rPr>
+          <w:noProof/>
           <w:sz w:val="18"/>
           <w:szCs w:val="18"/>
           <w:lang w:val="en-GB"/>
         </w:rPr>
+        <w:lastRenderedPageBreak/>
         <w:drawing>
           <wp:inline distT="0" distB="0" distL="0" distR="0" wp14:anchorId="31834323" wp14:editId="3BBBE4CB">
             <wp:extent cx="3996274" cy="3326130"/>
@@ -7890,7 +8452,7 @@
                     <pic:cNvPicPr/>
                   </pic:nvPicPr>
                   <pic:blipFill>
-                    <a:blip r:embed="rId24"/>
+                    <a:blip r:embed="rId22"/>
                     <a:stretch>
                       <a:fillRect/>
                     </a:stretch>
@@ -7941,8 +8503,8 @@
           <w:lang w:val="en-GB"/>
         </w:rPr>
       </w:pPr>
-      <w:bookmarkStart w:id="8" w:name="_Testing"/>
-      <w:bookmarkEnd w:id="8"/>
+      <w:bookmarkStart w:id="6" w:name="_Testing"/>
+      <w:bookmarkEnd w:id="6"/>
       <w:r>
         <w:rPr>
           <w:lang w:val="en-GB"/>
@@ -8000,7 +8562,7 @@
                     <pic:cNvPicPr/>
                   </pic:nvPicPr>
                   <pic:blipFill rotWithShape="1">
-                    <a:blip r:embed="rId25" cstate="print">
+                    <a:blip r:embed="rId23" cstate="print">
                       <a:extLst>
                         <a:ext uri="{28A0092B-C50C-407E-A947-70E740481C1C}">
                           <a14:useLocalDpi xmlns:a14="http://schemas.microsoft.com/office/drawing/2010/main" val="0"/>
@@ -8054,7 +8616,7 @@
                     <pic:cNvPicPr/>
                   </pic:nvPicPr>
                   <pic:blipFill rotWithShape="1">
-                    <a:blip r:embed="rId26" cstate="print">
+                    <a:blip r:embed="rId24" cstate="print">
                       <a:extLst>
                         <a:ext uri="{28A0092B-C50C-407E-A947-70E740481C1C}">
                           <a14:useLocalDpi xmlns:a14="http://schemas.microsoft.com/office/drawing/2010/main" val="0"/>
@@ -8108,7 +8670,7 @@
                     <pic:cNvPicPr/>
                   </pic:nvPicPr>
                   <pic:blipFill rotWithShape="1">
-                    <a:blip r:embed="rId27" cstate="print">
+                    <a:blip r:embed="rId25" cstate="print">
                       <a:extLst>
                         <a:ext uri="{28A0092B-C50C-407E-A947-70E740481C1C}">
                           <a14:useLocalDpi xmlns:a14="http://schemas.microsoft.com/office/drawing/2010/main" val="0"/>
@@ -8203,7 +8765,7 @@
                     <pic:cNvPicPr/>
                   </pic:nvPicPr>
                   <pic:blipFill rotWithShape="1">
-                    <a:blip r:embed="rId28">
+                    <a:blip r:embed="rId26">
                       <a:extLst>
                         <a:ext uri="{28A0092B-C50C-407E-A947-70E740481C1C}">
                           <a14:useLocalDpi xmlns:a14="http://schemas.microsoft.com/office/drawing/2010/main" val="0"/>
@@ -8257,7 +8819,7 @@
                     <pic:cNvPicPr/>
                   </pic:nvPicPr>
                   <pic:blipFill rotWithShape="1">
-                    <a:blip r:embed="rId29">
+                    <a:blip r:embed="rId27">
                       <a:extLst>
                         <a:ext uri="{28A0092B-C50C-407E-A947-70E740481C1C}">
                           <a14:useLocalDpi xmlns:a14="http://schemas.microsoft.com/office/drawing/2010/main" val="0"/>
@@ -8499,8 +9061,8 @@
           <w:lang w:val="en-GB"/>
         </w:rPr>
       </w:pPr>
-      <w:bookmarkStart w:id="9" w:name="_Discussion"/>
-      <w:bookmarkEnd w:id="9"/>
+      <w:bookmarkStart w:id="7" w:name="_Discussion"/>
+      <w:bookmarkEnd w:id="7"/>
       <w:r>
         <w:rPr>
           <w:lang w:val="en-GB"/>
@@ -8510,7 +9072,6 @@
     </w:p>
     <w:p>
       <w:pPr>
-        <w:spacing w:before="240"/>
         <w:rPr>
           <w:lang w:val="en-GB"/>
         </w:rPr>
@@ -8633,8 +9194,8 @@
           <w:lang w:val="en-GB"/>
         </w:rPr>
       </w:pPr>
-      <w:bookmarkStart w:id="10" w:name="_Conclusion"/>
-      <w:bookmarkEnd w:id="10"/>
+      <w:bookmarkStart w:id="8" w:name="_Conclusion"/>
+      <w:bookmarkEnd w:id="8"/>
       <w:r>
         <w:rPr>
           <w:lang w:val="en-GB"/>
@@ -8644,7 +9205,6 @@
     </w:p>
     <w:p>
       <w:pPr>
-        <w:spacing w:before="240"/>
         <w:rPr>
           <w:lang w:val="en-GB"/>
         </w:rPr>
@@ -8880,8 +9440,14 @@
         <w:rPr>
           <w:lang w:val="en-GB"/>
         </w:rPr>
+        <w:t xml:space="preserve">A feature that was desired but unable to be implemented was user profiles, where users could send and receive messages to each other, store personal information such gender, age or location and save their </w:t>
+      </w:r>
+      <w:r>
+        <w:rPr>
+          <w:lang w:val="en-GB"/>
+        </w:rPr>
         <w:lastRenderedPageBreak/>
-        <w:t xml:space="preserve">A feature that was desired but unable to be implemented was user profiles, where users could send and receive messages to each other, store personal information such gender, age or location and save their teams. However, due to time constraints this was unable to be implemented. It would require additional Express routes, an inbox system, and functionality to retrieve the saved teams from within the submission form. </w:t>
+        <w:t xml:space="preserve">teams. However, due to time constraints this was unable to be implemented. It would require additional Express routes, an inbox system, and functionality to retrieve the saved teams from within the submission form. </w:t>
       </w:r>
     </w:p>
     <w:p>
@@ -8945,17 +9511,22 @@
     <w:p>
       <w:pPr>
         <w:spacing w:before="240"/>
-      </w:pPr>
-    </w:p>
-    <w:p>
-      <w:pPr>
-        <w:pStyle w:val="Heading1"/>
+        <w:rPr>
+          <w:lang w:val="en-GB"/>
+        </w:rPr>
+      </w:pPr>
+      <w:bookmarkStart w:id="9" w:name="_GoBack"/>
+      <w:bookmarkEnd w:id="9"/>
+    </w:p>
+    <w:p>
+      <w:pPr>
+        <w:spacing w:before="240"/>
         <w:rPr>
           <w:lang w:val="en-GB"/>
         </w:rPr>
         <w:sectPr>
-          <w:headerReference w:type="default" r:id="rId30"/>
-          <w:footerReference w:type="default" r:id="rId31"/>
+          <w:headerReference w:type="default" r:id="rId28"/>
+          <w:footerReference w:type="default" r:id="rId29"/>
           <w:pgSz w:w="12240" w:h="15840"/>
           <w:pgMar w:top="1440" w:right="1440" w:bottom="1440" w:left="1440" w:header="720" w:footer="720" w:gutter="0"/>
           <w:pgNumType w:start="1"/>
@@ -8971,8 +9542,8 @@
           <w:lang w:val="en-GB"/>
         </w:rPr>
       </w:pPr>
-      <w:bookmarkStart w:id="11" w:name="_References"/>
-      <w:bookmarkEnd w:id="11"/>
+      <w:bookmarkStart w:id="10" w:name="_References"/>
+      <w:bookmarkEnd w:id="10"/>
       <w:r>
         <w:rPr>
           <w:lang w:val="en-GB"/>
@@ -9016,7 +9587,7 @@
         </w:rPr>
         <w:t xml:space="preserve"> [online] Available at: </w:t>
       </w:r>
-      <w:hyperlink r:id="rId32" w:history="1">
+      <w:hyperlink r:id="rId30" w:history="1">
         <w:r>
           <w:rPr>
             <w:rStyle w:val="Hyperlink"/>
@@ -9066,7 +9637,7 @@
         </w:rPr>
         <w:t xml:space="preserve">. Available at: </w:t>
       </w:r>
-      <w:hyperlink r:id="rId33" w:history="1">
+      <w:hyperlink r:id="rId31" w:history="1">
         <w:r>
           <w:rPr>
             <w:rStyle w:val="Hyperlink"/>
@@ -9116,7 +9687,7 @@
         </w:rPr>
         <w:t xml:space="preserve"> [online] Available at: </w:t>
       </w:r>
-      <w:hyperlink r:id="rId34" w:history="1">
+      <w:hyperlink r:id="rId32" w:history="1">
         <w:r>
           <w:rPr>
             <w:rStyle w:val="Hyperlink"/>
@@ -9226,7 +9797,7 @@
         </w:rPr>
         <w:t xml:space="preserve"> at: </w:t>
       </w:r>
-      <w:hyperlink r:id="rId35" w:history="1">
+      <w:hyperlink r:id="rId33" w:history="1">
         <w:r>
           <w:rPr>
             <w:rStyle w:val="Hyperlink"/>
@@ -9345,14 +9916,7 @@
           <w:i/>
           <w:lang w:val="en-GB"/>
         </w:rPr>
-        <w:t>Diagrams</w:t>
-      </w:r>
-      <w:r>
-        <w:rPr>
-          <w:i/>
-          <w:lang w:val="en-GB"/>
-        </w:rPr>
-        <w:t>.</w:t>
+        <w:t>Diagrams.</w:t>
       </w:r>
       <w:proofErr w:type="gramEnd"/>
       <w:r>
@@ -9361,7 +9925,7 @@
         </w:rPr>
         <w:t xml:space="preserve"> [online] Available at: </w:t>
       </w:r>
-      <w:hyperlink r:id="rId36" w:history="1">
+      <w:hyperlink r:id="rId34" w:anchor="why-is-getting-your-tech-stack-right-so-crucial" w:history="1">
         <w:r>
           <w:rPr>
             <w:rStyle w:val="Hyperlink"/>
@@ -9417,7 +9981,7 @@
         </w:rPr>
         <w:t xml:space="preserve"> </w:t>
       </w:r>
-      <w:hyperlink r:id="rId37" w:history="1">
+      <w:hyperlink r:id="rId35" w:history="1">
         <w:r>
           <w:rPr>
             <w:rStyle w:val="Hyperlink"/>
@@ -9467,7 +10031,7 @@
         </w:rPr>
         <w:t xml:space="preserve"> IEEE. [e-journal] Available at: </w:t>
       </w:r>
-      <w:hyperlink r:id="rId38" w:history="1">
+      <w:hyperlink r:id="rId36" w:history="1">
         <w:r>
           <w:rPr>
             <w:rStyle w:val="Hyperlink"/>
@@ -9520,7 +10084,7 @@
         </w:rPr>
         <w:t xml:space="preserve">. Available at: </w:t>
       </w:r>
-      <w:hyperlink r:id="rId39" w:history="1">
+      <w:hyperlink r:id="rId37" w:history="1">
         <w:r>
           <w:rPr>
             <w:rStyle w:val="Hyperlink"/>
@@ -9624,27 +10188,13 @@
         </w:rPr>
         <w:t xml:space="preserve"> 1 (6) pp, 1-5. Available at: </w:t>
       </w:r>
-      <w:hyperlink r:id="rId40" w:history="1">
+      <w:hyperlink r:id="rId38" w:history="1">
         <w:r>
           <w:rPr>
             <w:rStyle w:val="Hyperlink"/>
             <w:lang w:val="en-GB"/>
           </w:rPr>
-          <w:t>https://www.ijert.org/research/a-survey</w:t>
-        </w:r>
-        <w:r>
-          <w:rPr>
-            <w:rStyle w:val="Hyperlink"/>
-            <w:lang w:val="en-GB"/>
-          </w:rPr>
-          <w:t>-</w:t>
-        </w:r>
-        <w:r>
-          <w:rPr>
-            <w:rStyle w:val="Hyperlink"/>
-            <w:lang w:val="en-GB"/>
-          </w:rPr>
-          <w:t>and-comparison-of-relational-and-non-relational-database-IJERTV1IS6024.pdf</w:t>
+          <w:t>https://www.ijert.org/research/a-survey-and-comparison-of-relational-and-non-relational-database-IJERTV1IS6024.pdf</w:t>
         </w:r>
       </w:hyperlink>
       <w:r>
@@ -9680,7 +10230,7 @@
         </w:rPr>
         <w:t xml:space="preserve"> Available at: </w:t>
       </w:r>
-      <w:hyperlink r:id="rId41" w:history="1">
+      <w:hyperlink r:id="rId39" w:history="1">
         <w:r>
           <w:rPr>
             <w:rStyle w:val="Hyperlink"/>
@@ -9754,7 +10304,7 @@
         </w:rPr>
         <w:t xml:space="preserve">Available at: </w:t>
       </w:r>
-      <w:hyperlink r:id="rId42" w:history="1">
+      <w:hyperlink r:id="rId40" w:history="1">
         <w:r>
           <w:rPr>
             <w:rStyle w:val="Hyperlink"/>
@@ -9830,27 +10380,13 @@
         </w:rPr>
         <w:t xml:space="preserve">Available at: </w:t>
       </w:r>
-      <w:hyperlink r:id="rId43" w:history="1">
+      <w:hyperlink r:id="rId41" w:history="1">
         <w:r>
           <w:rPr>
             <w:rStyle w:val="Hyperlink"/>
             <w:lang w:val="en-GB"/>
           </w:rPr>
-          <w:t>https://www.mongodb.com/basics/technol</w:t>
-        </w:r>
-        <w:r>
-          <w:rPr>
-            <w:rStyle w:val="Hyperlink"/>
-            <w:lang w:val="en-GB"/>
-          </w:rPr>
-          <w:t>o</w:t>
-        </w:r>
-        <w:r>
-          <w:rPr>
-            <w:rStyle w:val="Hyperlink"/>
-            <w:lang w:val="en-GB"/>
-          </w:rPr>
-          <w:t>gy-stack</w:t>
+          <w:t>https://www.mongodb.com/basics/technology-stack</w:t>
         </w:r>
       </w:hyperlink>
       <w:r>
@@ -9921,7 +10457,7 @@
         </w:rPr>
         <w:t xml:space="preserve"> [online] Available at: </w:t>
       </w:r>
-      <w:hyperlink r:id="rId44" w:history="1">
+      <w:hyperlink r:id="rId42" w:history="1">
         <w:r>
           <w:rPr>
             <w:rStyle w:val="Hyperlink"/>
@@ -9982,7 +10518,7 @@
         </w:rPr>
         <w:t xml:space="preserve"> [online] Available at: </w:t>
       </w:r>
-      <w:hyperlink r:id="rId45" w:history="1">
+      <w:hyperlink r:id="rId43" w:history="1">
         <w:r>
           <w:rPr>
             <w:rStyle w:val="Hyperlink"/>
@@ -10047,7 +10583,7 @@
         </w:rPr>
         <w:t xml:space="preserve">[online] Available at: </w:t>
       </w:r>
-      <w:hyperlink r:id="rId46" w:history="1">
+      <w:hyperlink r:id="rId44" w:history="1">
         <w:r>
           <w:rPr>
             <w:rStyle w:val="Hyperlink"/>
@@ -10113,7 +10649,7 @@
         </w:rPr>
         <w:t xml:space="preserve">[online] Available at: </w:t>
       </w:r>
-      <w:hyperlink r:id="rId47" w:history="1">
+      <w:hyperlink r:id="rId45" w:history="1">
         <w:r>
           <w:rPr>
             <w:rStyle w:val="Hyperlink"/>
@@ -10170,27 +10706,13 @@
         </w:rPr>
         <w:t xml:space="preserve">. Available at: </w:t>
       </w:r>
-      <w:hyperlink r:id="rId48" w:history="1">
+      <w:hyperlink r:id="rId46" w:history="1">
         <w:r>
           <w:rPr>
             <w:rStyle w:val="Hyperlink"/>
             <w:lang w:val="en-GB"/>
           </w:rPr>
-          <w:t>https://radixweb.com/blog/nodejs-usage-statis</w:t>
-        </w:r>
-        <w:r>
-          <w:rPr>
-            <w:rStyle w:val="Hyperlink"/>
-            <w:lang w:val="en-GB"/>
-          </w:rPr>
-          <w:t>t</w:t>
-        </w:r>
-        <w:r>
-          <w:rPr>
-            <w:rStyle w:val="Hyperlink"/>
-            <w:lang w:val="en-GB"/>
-          </w:rPr>
-          <w:t>ics</w:t>
+          <w:t>https://radixweb.com/blog/nodejs-usage-statistics</w:t>
         </w:r>
       </w:hyperlink>
       <w:r>
@@ -10226,7 +10748,7 @@
         </w:rPr>
         <w:t xml:space="preserve"> [online] Available at: </w:t>
       </w:r>
-      <w:hyperlink r:id="rId49" w:history="1">
+      <w:hyperlink r:id="rId47" w:history="1">
         <w:r>
           <w:rPr>
             <w:rStyle w:val="Hyperlink"/>
@@ -10268,27 +10790,13 @@
         </w:rPr>
         <w:t xml:space="preserve">. Available at: </w:t>
       </w:r>
-      <w:hyperlink r:id="rId50" w:history="1">
+      <w:hyperlink r:id="rId48" w:history="1">
         <w:r>
           <w:rPr>
             <w:rStyle w:val="Hyperlink"/>
             <w:lang w:val="en-GB"/>
           </w:rPr>
-          <w:t>https://www.postgresql.or</w:t>
-        </w:r>
-        <w:r>
-          <w:rPr>
-            <w:rStyle w:val="Hyperlink"/>
-            <w:lang w:val="en-GB"/>
-          </w:rPr>
-          <w:t>g</w:t>
-        </w:r>
-        <w:r>
-          <w:rPr>
-            <w:rStyle w:val="Hyperlink"/>
-            <w:lang w:val="en-GB"/>
-          </w:rPr>
-          <w:t>/docs/15/index.html</w:t>
+          <w:t>https://www.postgresql.org/docs/15/index.html</w:t>
         </w:r>
       </w:hyperlink>
       <w:r>
@@ -10324,7 +10832,7 @@
         </w:rPr>
         <w:t xml:space="preserve"> [online] Available at: </w:t>
       </w:r>
-      <w:hyperlink r:id="rId51" w:history="1">
+      <w:hyperlink r:id="rId49" w:history="1">
         <w:r>
           <w:rPr>
             <w:rStyle w:val="Hyperlink"/>
@@ -10378,7 +10886,7 @@
         </w:rPr>
         <w:t xml:space="preserve"> [online] </w:t>
       </w:r>
-      <w:hyperlink r:id="rId52" w:history="1">
+      <w:hyperlink r:id="rId50" w:history="1">
         <w:r>
           <w:rPr>
             <w:rStyle w:val="Hyperlink"/>
@@ -10466,7 +10974,7 @@
       <w:r>
         <w:t xml:space="preserve">Available at: </w:t>
       </w:r>
-      <w:hyperlink r:id="rId53" w:history="1">
+      <w:hyperlink r:id="rId51" w:history="1">
         <w:r>
           <w:rPr>
             <w:rStyle w:val="Hyperlink"/>
@@ -10507,27 +11015,13 @@
         </w:rPr>
         <w:t xml:space="preserve">. Available at: </w:t>
       </w:r>
-      <w:hyperlink r:id="rId54" w:history="1">
+      <w:hyperlink r:id="rId52" w:history="1">
         <w:r>
           <w:rPr>
             <w:rStyle w:val="Hyperlink"/>
             <w:lang w:val="en-GB"/>
           </w:rPr>
-          <w:t>https://</w:t>
-        </w:r>
-        <w:r>
-          <w:rPr>
-            <w:rStyle w:val="Hyperlink"/>
-            <w:lang w:val="en-GB"/>
-          </w:rPr>
-          <w:t>l</w:t>
-        </w:r>
-        <w:r>
-          <w:rPr>
-            <w:rStyle w:val="Hyperlink"/>
-            <w:lang w:val="en-GB"/>
-          </w:rPr>
-          <w:t>earn.microsoft.com/en-us/azure/architecture/data-guide/big-data/non-relational-data</w:t>
+          <w:t>https://learn.microsoft.com/en-us/azure/architecture/data-guide/big-data/non-relational-data</w:t>
         </w:r>
       </w:hyperlink>
       <w:r>
@@ -10616,7 +11110,7 @@
         </w:rPr>
         <w:t xml:space="preserve">. [e-journal] 10 (7), pp. 298 – 307) Available through: </w:t>
       </w:r>
-      <w:hyperlink r:id="rId55" w:history="1">
+      <w:hyperlink r:id="rId53" w:history="1">
         <w:r>
           <w:rPr>
             <w:rStyle w:val="Hyperlink"/>
@@ -10666,7 +11160,7 @@
         </w:rPr>
         <w:t xml:space="preserve"> [online] Available at: </w:t>
       </w:r>
-      <w:hyperlink r:id="rId56" w:history="1">
+      <w:hyperlink r:id="rId54" w:history="1">
         <w:r>
           <w:rPr>
             <w:rStyle w:val="Hyperlink"/>
@@ -10750,7 +11244,7 @@
         </w:rPr>
         <w:t xml:space="preserve"> [online] Available at: </w:t>
       </w:r>
-      <w:hyperlink r:id="rId57" w:history="1">
+      <w:hyperlink r:id="rId55" w:history="1">
         <w:r>
           <w:rPr>
             <w:rStyle w:val="Hyperlink"/>
@@ -10793,7 +11287,7 @@
         </w:rPr>
         <w:t xml:space="preserve"> [online] Available at: </w:t>
       </w:r>
-      <w:hyperlink r:id="rId58" w:history="1">
+      <w:hyperlink r:id="rId56" w:history="1">
         <w:r>
           <w:rPr>
             <w:rStyle w:val="Hyperlink"/>
@@ -10823,6 +11317,48 @@
         </w:rPr>
       </w:pPr>
       <w:r>
+        <w:rPr>
+          <w:lang w:val="en-GB"/>
+        </w:rPr>
+        <w:t xml:space="preserve">Vue (c)., 2023 </w:t>
+      </w:r>
+      <w:r>
+        <w:rPr>
+          <w:i/>
+          <w:lang w:val="en-GB"/>
+        </w:rPr>
+        <w:t xml:space="preserve">Template Syntax. </w:t>
+      </w:r>
+      <w:r>
+        <w:rPr>
+          <w:lang w:val="en-GB"/>
+        </w:rPr>
+        <w:t xml:space="preserve">[online] Available at: </w:t>
+      </w:r>
+      <w:hyperlink r:id="rId57" w:history="1">
+        <w:r>
+          <w:rPr>
+            <w:rStyle w:val="Hyperlink"/>
+            <w:lang w:val="en-GB"/>
+          </w:rPr>
+          <w:t>https://vuejs.org/guide/essentials/template-syntax.html</w:t>
+        </w:r>
+      </w:hyperlink>
+      <w:r>
+        <w:rPr>
+          <w:lang w:val="en-GB"/>
+        </w:rPr>
+        <w:t xml:space="preserve"> [Accessed 11 Jul 2023]</w:t>
+      </w:r>
+    </w:p>
+    <w:p>
+      <w:pPr>
+        <w:spacing w:before="240"/>
+        <w:rPr>
+          <w:lang w:val="en-GB"/>
+        </w:rPr>
+      </w:pPr>
+      <w:r>
         <w:t xml:space="preserve">U.S. General Services Administration (USGSA), 2006. </w:t>
       </w:r>
       <w:r>
@@ -10834,7 +11370,7 @@
       <w:r>
         <w:t xml:space="preserve"> [online] Available at: </w:t>
       </w:r>
-      <w:hyperlink r:id="rId59" w:history="1">
+      <w:hyperlink r:id="rId58" w:history="1">
         <w:r>
           <w:rPr>
             <w:rStyle w:val="Hyperlink"/>
@@ -10876,7 +11412,7 @@
         </w:rPr>
         <w:t xml:space="preserve"> [online] Available at: </w:t>
       </w:r>
-      <w:hyperlink r:id="rId60" w:history="1">
+      <w:hyperlink r:id="rId59" w:history="1">
         <w:r>
           <w:rPr>
             <w:rStyle w:val="Hyperlink"/>
@@ -10927,7 +11463,7 @@
         </w:rPr>
         <w:t xml:space="preserve"> [online] Available at: </w:t>
       </w:r>
-      <w:hyperlink r:id="rId61" w:history="1">
+      <w:hyperlink r:id="rId60" w:history="1">
         <w:r>
           <w:rPr>
             <w:rStyle w:val="Hyperlink"/>
@@ -10985,7 +11521,7 @@
         </w:rPr>
         <w:t xml:space="preserve"> [online] Available at: </w:t>
       </w:r>
-      <w:hyperlink r:id="rId62" w:history="1">
+      <w:hyperlink r:id="rId61" w:history="1">
         <w:r>
           <w:rPr>
             <w:rStyle w:val="Hyperlink"/>
@@ -11007,13 +11543,28 @@
         <w:rPr>
           <w:lang w:val="en-GB"/>
         </w:rPr>
-      </w:pPr>
-      <w:bookmarkStart w:id="12" w:name="_Appendix"/>
-      <w:bookmarkEnd w:id="12"/>
-      <w:r>
-        <w:rPr>
-          <w:lang w:val="en-GB"/>
-        </w:rPr>
+        <w:sectPr>
+          <w:pgSz w:w="12240" w:h="15840"/>
+          <w:pgMar w:top="1440" w:right="1440" w:bottom="1440" w:left="1440" w:header="720" w:footer="720" w:gutter="0"/>
+          <w:cols w:space="720"/>
+          <w:docGrid w:linePitch="360"/>
+        </w:sectPr>
+      </w:pPr>
+      <w:bookmarkStart w:id="11" w:name="_Appendix"/>
+      <w:bookmarkEnd w:id="11"/>
+    </w:p>
+    <w:p>
+      <w:pPr>
+        <w:pStyle w:val="Heading1"/>
+        <w:rPr>
+          <w:lang w:val="en-GB"/>
+        </w:rPr>
+      </w:pPr>
+      <w:r>
+        <w:rPr>
+          <w:lang w:val="en-GB"/>
+        </w:rPr>
+        <w:lastRenderedPageBreak/>
         <w:t>Appendix</w:t>
       </w:r>
     </w:p>
@@ -11039,7 +11590,6 @@
     </w:p>
     <w:p>
       <w:pPr>
-        <w:spacing w:before="240"/>
         <w:rPr>
           <w:lang w:val="en-GB"/>
         </w:rPr>
@@ -11050,7 +11600,7 @@
         </w:rPr>
         <w:t xml:space="preserve">The source code for this project can be found at </w:t>
       </w:r>
-      <w:hyperlink r:id="rId63" w:history="1">
+      <w:hyperlink r:id="rId62" w:history="1">
         <w:r>
           <w:rPr>
             <w:rStyle w:val="Hyperlink"/>
@@ -11127,7 +11677,7 @@
                     <pic:cNvPicPr/>
                   </pic:nvPicPr>
                   <pic:blipFill>
-                    <a:blip r:embed="rId64" cstate="print">
+                    <a:blip r:embed="rId63" cstate="print">
                       <a:extLst>
                         <a:ext uri="{28A0092B-C50C-407E-A947-70E740481C1C}">
                           <a14:useLocalDpi xmlns:a14="http://schemas.microsoft.com/office/drawing/2010/main" val="0"/>
@@ -11172,6 +11722,54 @@
                 <pic:pic xmlns:pic="http://schemas.openxmlformats.org/drawingml/2006/picture">
                   <pic:nvPicPr>
                     <pic:cNvPr id="13" name="Ethics-ETH2223-9299-Mr-Alan-Nardo-Low-risk-Green-Developing-a-Web-Application-with-SQL-and-NoSQL-Database-Management-Systems-An-Exploratory-Case-Study-2.png"/>
+                    <pic:cNvPicPr/>
+                  </pic:nvPicPr>
+                  <pic:blipFill>
+                    <a:blip r:embed="rId64" cstate="print">
+                      <a:extLst>
+                        <a:ext uri="{28A0092B-C50C-407E-A947-70E740481C1C}">
+                          <a14:useLocalDpi xmlns:a14="http://schemas.microsoft.com/office/drawing/2010/main" val="0"/>
+                        </a:ext>
+                      </a:extLst>
+                    </a:blip>
+                    <a:stretch>
+                      <a:fillRect/>
+                    </a:stretch>
+                  </pic:blipFill>
+                  <pic:spPr>
+                    <a:xfrm>
+                      <a:off x="0" y="0"/>
+                      <a:ext cx="5819140" cy="8229600"/>
+                    </a:xfrm>
+                    <a:prstGeom prst="rect">
+                      <a:avLst/>
+                    </a:prstGeom>
+                  </pic:spPr>
+                </pic:pic>
+              </a:graphicData>
+            </a:graphic>
+          </wp:inline>
+        </w:drawing>
+      </w:r>
+      <w:r>
+        <w:rPr>
+          <w:noProof/>
+          <w:lang w:val="en-GB"/>
+        </w:rPr>
+        <w:lastRenderedPageBreak/>
+        <w:drawing>
+          <wp:inline distT="0" distB="0" distL="0" distR="0" wp14:anchorId="2B3CF589" wp14:editId="64655FE0">
+            <wp:extent cx="5819140" cy="8229600"/>
+            <wp:effectExtent l="0" t="0" r="0" b="0"/>
+            <wp:docPr id="14" name="Picture 14"/>
+            <wp:cNvGraphicFramePr>
+              <a:graphicFrameLocks xmlns:a="http://schemas.openxmlformats.org/drawingml/2006/main" noChangeAspect="1"/>
+            </wp:cNvGraphicFramePr>
+            <a:graphic xmlns:a="http://schemas.openxmlformats.org/drawingml/2006/main">
+              <a:graphicData uri="http://schemas.openxmlformats.org/drawingml/2006/picture">
+                <pic:pic xmlns:pic="http://schemas.openxmlformats.org/drawingml/2006/picture">
+                  <pic:nvPicPr>
+                    <pic:cNvPr id="14" name="Ethics-ETH2223-9299-Mr-Alan-Nardo-Low-risk-Green-Developing-a-Web-Application-with-SQL-and-NoSQL-Database-Management-Systems-An-Exploratory-Case-Study-3.png"/>
                     <pic:cNvPicPr/>
                   </pic:nvPicPr>
                   <pic:blipFill>
@@ -11208,10 +11806,10 @@
         </w:rPr>
         <w:lastRenderedPageBreak/>
         <w:drawing>
-          <wp:inline distT="0" distB="0" distL="0" distR="0" wp14:anchorId="2B3CF589" wp14:editId="64655FE0">
+          <wp:inline distT="0" distB="0" distL="0" distR="0" wp14:anchorId="030B244D" wp14:editId="201BF3B0">
             <wp:extent cx="5819140" cy="8229600"/>
             <wp:effectExtent l="0" t="0" r="0" b="0"/>
-            <wp:docPr id="14" name="Picture 14"/>
+            <wp:docPr id="15" name="Picture 15"/>
             <wp:cNvGraphicFramePr>
               <a:graphicFrameLocks xmlns:a="http://schemas.openxmlformats.org/drawingml/2006/main" noChangeAspect="1"/>
             </wp:cNvGraphicFramePr>
@@ -11219,7 +11817,7 @@
               <a:graphicData uri="http://schemas.openxmlformats.org/drawingml/2006/picture">
                 <pic:pic xmlns:pic="http://schemas.openxmlformats.org/drawingml/2006/picture">
                   <pic:nvPicPr>
-                    <pic:cNvPr id="14" name="Ethics-ETH2223-9299-Mr-Alan-Nardo-Low-risk-Green-Developing-a-Web-Application-with-SQL-and-NoSQL-Database-Management-Systems-An-Exploratory-Case-Study-3.png"/>
+                    <pic:cNvPr id="15" name="Ethics-ETH2223-9299-Mr-Alan-Nardo-Low-risk-Green-Developing-a-Web-Application-with-SQL-and-NoSQL-Database-Management-Systems-An-Exploratory-Case-Study-4.png"/>
                     <pic:cNvPicPr/>
                   </pic:nvPicPr>
                   <pic:blipFill>
@@ -11256,10 +11854,10 @@
         </w:rPr>
         <w:lastRenderedPageBreak/>
         <w:drawing>
-          <wp:inline distT="0" distB="0" distL="0" distR="0" wp14:anchorId="030B244D" wp14:editId="201BF3B0">
+          <wp:inline distT="0" distB="0" distL="0" distR="0" wp14:anchorId="3FD07BE2" wp14:editId="6B605C36">
             <wp:extent cx="5819140" cy="8229600"/>
             <wp:effectExtent l="0" t="0" r="0" b="0"/>
-            <wp:docPr id="15" name="Picture 15"/>
+            <wp:docPr id="16" name="Picture 16"/>
             <wp:cNvGraphicFramePr>
               <a:graphicFrameLocks xmlns:a="http://schemas.openxmlformats.org/drawingml/2006/main" noChangeAspect="1"/>
             </wp:cNvGraphicFramePr>
@@ -11267,7 +11865,7 @@
               <a:graphicData uri="http://schemas.openxmlformats.org/drawingml/2006/picture">
                 <pic:pic xmlns:pic="http://schemas.openxmlformats.org/drawingml/2006/picture">
                   <pic:nvPicPr>
-                    <pic:cNvPr id="15" name="Ethics-ETH2223-9299-Mr-Alan-Nardo-Low-risk-Green-Developing-a-Web-Application-with-SQL-and-NoSQL-Database-Management-Systems-An-Exploratory-Case-Study-4.png"/>
+                    <pic:cNvPr id="16" name="Ethics-ETH2223-9299-Mr-Alan-Nardo-Low-risk-Green-Developing-a-Web-Application-with-SQL-and-NoSQL-Database-Management-Systems-An-Exploratory-Case-Study-5.png"/>
                     <pic:cNvPicPr/>
                   </pic:nvPicPr>
                   <pic:blipFill>
@@ -11304,10 +11902,10 @@
         </w:rPr>
         <w:lastRenderedPageBreak/>
         <w:drawing>
-          <wp:inline distT="0" distB="0" distL="0" distR="0" wp14:anchorId="3FD07BE2" wp14:editId="6B605C36">
+          <wp:inline distT="0" distB="0" distL="0" distR="0" wp14:anchorId="683BA7E0" wp14:editId="6ABE6313">
             <wp:extent cx="5819140" cy="8229600"/>
             <wp:effectExtent l="0" t="0" r="0" b="0"/>
-            <wp:docPr id="16" name="Picture 16"/>
+            <wp:docPr id="17" name="Picture 17"/>
             <wp:cNvGraphicFramePr>
               <a:graphicFrameLocks xmlns:a="http://schemas.openxmlformats.org/drawingml/2006/main" noChangeAspect="1"/>
             </wp:cNvGraphicFramePr>
@@ -11315,7 +11913,7 @@
               <a:graphicData uri="http://schemas.openxmlformats.org/drawingml/2006/picture">
                 <pic:pic xmlns:pic="http://schemas.openxmlformats.org/drawingml/2006/picture">
                   <pic:nvPicPr>
-                    <pic:cNvPr id="16" name="Ethics-ETH2223-9299-Mr-Alan-Nardo-Low-risk-Green-Developing-a-Web-Application-with-SQL-and-NoSQL-Database-Management-Systems-An-Exploratory-Case-Study-5.png"/>
+                    <pic:cNvPr id="17" name="Ethics-ETH2223-9299-Mr-Alan-Nardo-Low-risk-Green-Developing-a-Web-Application-with-SQL-and-NoSQL-Database-Management-Systems-An-Exploratory-Case-Study-6.png"/>
                     <pic:cNvPicPr/>
                   </pic:nvPicPr>
                   <pic:blipFill>
@@ -11345,54 +11943,6 @@
           </wp:inline>
         </w:drawing>
       </w:r>
-      <w:r>
-        <w:rPr>
-          <w:noProof/>
-          <w:lang w:val="en-GB"/>
-        </w:rPr>
-        <w:lastRenderedPageBreak/>
-        <w:drawing>
-          <wp:inline distT="0" distB="0" distL="0" distR="0" wp14:anchorId="683BA7E0" wp14:editId="6ABE6313">
-            <wp:extent cx="5819140" cy="8229600"/>
-            <wp:effectExtent l="0" t="0" r="0" b="0"/>
-            <wp:docPr id="17" name="Picture 17"/>
-            <wp:cNvGraphicFramePr>
-              <a:graphicFrameLocks xmlns:a="http://schemas.openxmlformats.org/drawingml/2006/main" noChangeAspect="1"/>
-            </wp:cNvGraphicFramePr>
-            <a:graphic xmlns:a="http://schemas.openxmlformats.org/drawingml/2006/main">
-              <a:graphicData uri="http://schemas.openxmlformats.org/drawingml/2006/picture">
-                <pic:pic xmlns:pic="http://schemas.openxmlformats.org/drawingml/2006/picture">
-                  <pic:nvPicPr>
-                    <pic:cNvPr id="17" name="Ethics-ETH2223-9299-Mr-Alan-Nardo-Low-risk-Green-Developing-a-Web-Application-with-SQL-and-NoSQL-Database-Management-Systems-An-Exploratory-Case-Study-6.png"/>
-                    <pic:cNvPicPr/>
-                  </pic:nvPicPr>
-                  <pic:blipFill>
-                    <a:blip r:embed="rId69" cstate="print">
-                      <a:extLst>
-                        <a:ext uri="{28A0092B-C50C-407E-A947-70E740481C1C}">
-                          <a14:useLocalDpi xmlns:a14="http://schemas.microsoft.com/office/drawing/2010/main" val="0"/>
-                        </a:ext>
-                      </a:extLst>
-                    </a:blip>
-                    <a:stretch>
-                      <a:fillRect/>
-                    </a:stretch>
-                  </pic:blipFill>
-                  <pic:spPr>
-                    <a:xfrm>
-                      <a:off x="0" y="0"/>
-                      <a:ext cx="5819140" cy="8229600"/>
-                    </a:xfrm>
-                    <a:prstGeom prst="rect">
-                      <a:avLst/>
-                    </a:prstGeom>
-                  </pic:spPr>
-                </pic:pic>
-              </a:graphicData>
-            </a:graphic>
-          </wp:inline>
-        </w:drawing>
-      </w:r>
     </w:p>
     <w:p>
       <w:pPr>
@@ -11422,7 +11972,7 @@
           <w:lang w:val="en-GB"/>
         </w:rPr>
       </w:pPr>
-      <w:hyperlink r:id="rId70" w:history="1">
+      <w:hyperlink r:id="rId69" w:history="1">
         <w:r>
           <w:rPr>
             <w:rStyle w:val="Hyperlink"/>
@@ -11451,7 +12001,7 @@
         </w:rPr>
         <w:t xml:space="preserve"> and its JavaScript wrapper pokedex-promise-v2 (</w:t>
       </w:r>
-      <w:hyperlink r:id="rId71" w:history="1">
+      <w:hyperlink r:id="rId70" w:history="1">
         <w:r>
           <w:rPr>
             <w:rStyle w:val="Hyperlink"/>
@@ -11474,7 +12024,7 @@
           <w:lang w:val="en-GB"/>
         </w:rPr>
       </w:pPr>
-      <w:hyperlink r:id="rId72" w:history="1">
+      <w:hyperlink r:id="rId71" w:history="1">
         <w:r>
           <w:rPr>
             <w:rStyle w:val="Hyperlink"/>
@@ -11525,7 +12075,7 @@
           <w:lang w:val="en-GB"/>
         </w:rPr>
       </w:pPr>
-      <w:hyperlink r:id="rId73" w:history="1">
+      <w:hyperlink r:id="rId72" w:history="1">
         <w:r>
           <w:rPr>
             <w:rStyle w:val="Hyperlink"/>
@@ -11548,7 +12098,7 @@
           <w:lang w:val="en-GB"/>
         </w:rPr>
       </w:pPr>
-      <w:hyperlink r:id="rId74" w:history="1">
+      <w:hyperlink r:id="rId73" w:history="1">
         <w:r>
           <w:rPr>
             <w:rStyle w:val="Hyperlink"/>
@@ -11568,7 +12118,13 @@
         <w:rPr>
           <w:lang w:val="en-GB"/>
         </w:rPr>
-        <w:t>PokemonShowdown</w:t>
+        <w:t>Pokémon</w:t>
+      </w:r>
+      <w:r>
+        <w:rPr>
+          <w:lang w:val="en-GB"/>
+        </w:rPr>
+        <w:t>Showdown</w:t>
       </w:r>
       <w:proofErr w:type="spellEnd"/>
       <w:r>
@@ -11578,7 +12134,88 @@
         <w:t xml:space="preserve"> usage stats data. This is the where data is collected to be modified and ingested into the database.</w:t>
       </w:r>
     </w:p>
+    <w:p>
+      <w:pPr>
+        <w:spacing w:before="240"/>
+        <w:rPr>
+          <w:lang w:val="en-GB"/>
+        </w:rPr>
+      </w:pPr>
+      <w:hyperlink r:id="rId74" w:history="1">
+        <w:r>
+          <w:rPr>
+            <w:rStyle w:val="Hyperlink"/>
+            <w:lang w:val="en-GB"/>
+          </w:rPr>
+          <w:t>https://play.</w:t>
+        </w:r>
+        <w:r>
+          <w:rPr>
+            <w:rStyle w:val="Hyperlink"/>
+            <w:lang w:val="en-GB"/>
+          </w:rPr>
+          <w:t>Pokémon</w:t>
+        </w:r>
+        <w:r>
+          <w:rPr>
+            <w:rStyle w:val="Hyperlink"/>
+            <w:lang w:val="en-GB"/>
+          </w:rPr>
+          <w:t>showdown.com/</w:t>
+        </w:r>
+      </w:hyperlink>
+      <w:r>
+        <w:rPr>
+          <w:lang w:val="en-GB"/>
+        </w:rPr>
+        <w:t xml:space="preserve"> is the Pokémon battle simulator that the raw data is generated from by the </w:t>
+      </w:r>
+      <w:proofErr w:type="spellStart"/>
+      <w:r>
+        <w:rPr>
+          <w:lang w:val="en-GB"/>
+        </w:rPr>
+        <w:t>Smogon</w:t>
+      </w:r>
+      <w:proofErr w:type="spellEnd"/>
+      <w:r>
+        <w:rPr>
+          <w:lang w:val="en-GB"/>
+        </w:rPr>
+        <w:t xml:space="preserve"> community. More information may be found at their GitHub repository for the application: </w:t>
+      </w:r>
+      <w:hyperlink r:id="rId75" w:history="1">
+        <w:r>
+          <w:rPr>
+            <w:rStyle w:val="Hyperlink"/>
+            <w:lang w:val="en-GB"/>
+          </w:rPr>
+          <w:t>https://github.com/smogon/</w:t>
+        </w:r>
+        <w:r>
+          <w:rPr>
+            <w:rStyle w:val="Hyperlink"/>
+            <w:lang w:val="en-GB"/>
+          </w:rPr>
+          <w:t>Pokémon</w:t>
+        </w:r>
+        <w:r>
+          <w:rPr>
+            <w:rStyle w:val="Hyperlink"/>
+            <w:lang w:val="en-GB"/>
+          </w:rPr>
+          <w:t>-Showdown</w:t>
+        </w:r>
+      </w:hyperlink>
+      <w:r>
+        <w:rPr>
+          <w:lang w:val="en-GB"/>
+        </w:rPr>
+        <w:t xml:space="preserve">. </w:t>
+      </w:r>
+    </w:p>
     <w:sectPr>
+      <w:footerReference w:type="default" r:id="rId76"/>
       <w:pgSz w:w="12240" w:h="15840"/>
       <w:pgMar w:top="1440" w:right="1440" w:bottom="1440" w:left="1440" w:header="720" w:footer="720" w:gutter="0"/>
       <w:cols w:space="720"/>
@@ -11586,44 +12223,6 @@
     </w:sectPr>
   </w:body>
 </w:document>
-</file>
-
-<file path=word/comments.xml><?xml version="1.0" encoding="utf-8"?>
-<w:comments xmlns:wpc="http://schemas.microsoft.com/office/word/2010/wordprocessingCanvas" xmlns:cx="http://schemas.microsoft.com/office/drawing/2014/chartex" xmlns:cx1="http://schemas.microsoft.com/office/drawing/2015/9/8/chartex" xmlns:cx2="http://schemas.microsoft.com/office/drawing/2015/10/21/chartex" xmlns:cx3="http://schemas.microsoft.com/office/drawing/2016/5/9/chartex" xmlns:cx4="http://schemas.microsoft.com/office/drawing/2016/5/10/chartex" xmlns:cx5="http://schemas.microsoft.com/office/drawing/2016/5/11/chartex" xmlns:cx6="http://schemas.microsoft.com/office/drawing/2016/5/12/chartex" xmlns:cx7="http://schemas.microsoft.com/office/drawing/2016/5/13/chartex" xmlns:cx8="http://schemas.microsoft.com/office/drawing/2016/5/14/chartex" xmlns:mc="http://schemas.openxmlformats.org/markup-compatibility/2006" xmlns:aink="http://schemas.microsoft.com/office/drawing/2016/ink" xmlns:am3d="http://schemas.microsoft.com/office/drawing/2017/model3d" xmlns:o="urn:schemas-microsoft-com:office:office" xmlns:r="http://schemas.openxmlformats.org/officeDocument/2006/relationships" xmlns:m="http://schemas.openxmlformats.org/officeDocument/2006/math" xmlns:v="urn:schemas-microsoft-com:vml" xmlns:wp14="http://schemas.microsoft.com/office/word/2010/wordprocessingDrawing" xmlns:wp="http://schemas.openxmlformats.org/drawingml/2006/wordprocessingDrawing" xmlns:w10="urn:schemas-microsoft-com:office:word" xmlns:w="http://schemas.openxmlformats.org/wordprocessingml/2006/main" xmlns:w14="http://schemas.microsoft.com/office/word/2010/wordml" xmlns:w15="http://schemas.microsoft.com/office/word/2012/wordml" xmlns:w16cid="http://schemas.microsoft.com/office/word/2016/wordml/cid" xmlns:w16se="http://schemas.microsoft.com/office/word/2015/wordml/symex" xmlns:wpg="http://schemas.microsoft.com/office/word/2010/wordprocessingGroup" xmlns:wpi="http://schemas.microsoft.com/office/word/2010/wordprocessingInk" xmlns:wne="http://schemas.microsoft.com/office/word/2006/wordml" xmlns:wps="http://schemas.microsoft.com/office/word/2010/wordprocessingShape" mc:Ignorable="w14 w15 w16se w16cid wp14">
-  <w:comment w:id="6" w:author="Alan Nardo" w:date="2023-08-05T05:14:00Z" w:initials="AN">
-    <w:p>
-      <w:pPr>
-        <w:pStyle w:val="CommentText"/>
-      </w:pPr>
-      <w:r>
-        <w:rPr>
-          <w:rStyle w:val="CommentReference"/>
-        </w:rPr>
-        <w:annotationRef/>
-      </w:r>
-      <w:r>
-        <w:t>Talk about these in sections below</w:t>
-      </w:r>
-    </w:p>
-    <w:p>
-      <w:pPr>
-        <w:pStyle w:val="CommentText"/>
-      </w:pPr>
-    </w:p>
-  </w:comment>
-</w:comments>
-</file>
-
-<file path=word/commentsExtended.xml><?xml version="1.0" encoding="utf-8"?>
-<w15:commentsEx xmlns:wpc="http://schemas.microsoft.com/office/word/2010/wordprocessingCanvas" xmlns:cx="http://schemas.microsoft.com/office/drawing/2014/chartex" xmlns:cx1="http://schemas.microsoft.com/office/drawing/2015/9/8/chartex" xmlns:cx2="http://schemas.microsoft.com/office/drawing/2015/10/21/chartex" xmlns:cx3="http://schemas.microsoft.com/office/drawing/2016/5/9/chartex" xmlns:cx4="http://schemas.microsoft.com/office/drawing/2016/5/10/chartex" xmlns:cx5="http://schemas.microsoft.com/office/drawing/2016/5/11/chartex" xmlns:cx6="http://schemas.microsoft.com/office/drawing/2016/5/12/chartex" xmlns:cx7="http://schemas.microsoft.com/office/drawing/2016/5/13/chartex" xmlns:cx8="http://schemas.microsoft.com/office/drawing/2016/5/14/chartex" xmlns:mc="http://schemas.openxmlformats.org/markup-compatibility/2006" xmlns:aink="http://schemas.microsoft.com/office/drawing/2016/ink" xmlns:am3d="http://schemas.microsoft.com/office/drawing/2017/model3d" xmlns:o="urn:schemas-microsoft-com:office:office" xmlns:r="http://schemas.openxmlformats.org/officeDocument/2006/relationships" xmlns:m="http://schemas.openxmlformats.org/officeDocument/2006/math" xmlns:v="urn:schemas-microsoft-com:vml" xmlns:wp14="http://schemas.microsoft.com/office/word/2010/wordprocessingDrawing" xmlns:wp="http://schemas.openxmlformats.org/drawingml/2006/wordprocessingDrawing" xmlns:w10="urn:schemas-microsoft-com:office:word" xmlns:w="http://schemas.openxmlformats.org/wordprocessingml/2006/main" xmlns:w14="http://schemas.microsoft.com/office/word/2010/wordml" xmlns:w15="http://schemas.microsoft.com/office/word/2012/wordml" xmlns:w16cid="http://schemas.microsoft.com/office/word/2016/wordml/cid" xmlns:w16se="http://schemas.microsoft.com/office/word/2015/wordml/symex" xmlns:wpg="http://schemas.microsoft.com/office/word/2010/wordprocessingGroup" xmlns:wpi="http://schemas.microsoft.com/office/word/2010/wordprocessingInk" xmlns:wne="http://schemas.microsoft.com/office/word/2006/wordml" xmlns:wps="http://schemas.microsoft.com/office/word/2010/wordprocessingShape" mc:Ignorable="w14 w15 w16se w16cid wp14">
-  <w15:commentEx w15:paraId="32B959B9" w15:done="0"/>
-</w15:commentsEx>
-</file>
-
-<file path=word/commentsIds.xml><?xml version="1.0" encoding="utf-8"?>
-<w16cid:commentsIds xmlns:wpc="http://schemas.microsoft.com/office/word/2010/wordprocessingCanvas" xmlns:cx="http://schemas.microsoft.com/office/drawing/2014/chartex" xmlns:cx1="http://schemas.microsoft.com/office/drawing/2015/9/8/chartex" xmlns:cx2="http://schemas.microsoft.com/office/drawing/2015/10/21/chartex" xmlns:cx3="http://schemas.microsoft.com/office/drawing/2016/5/9/chartex" xmlns:cx4="http://schemas.microsoft.com/office/drawing/2016/5/10/chartex" xmlns:cx5="http://schemas.microsoft.com/office/drawing/2016/5/11/chartex" xmlns:cx6="http://schemas.microsoft.com/office/drawing/2016/5/12/chartex" xmlns:cx7="http://schemas.microsoft.com/office/drawing/2016/5/13/chartex" xmlns:cx8="http://schemas.microsoft.com/office/drawing/2016/5/14/chartex" xmlns:mc="http://schemas.openxmlformats.org/markup-compatibility/2006" xmlns:aink="http://schemas.microsoft.com/office/drawing/2016/ink" xmlns:am3d="http://schemas.microsoft.com/office/drawing/2017/model3d" xmlns:o="urn:schemas-microsoft-com:office:office" xmlns:r="http://schemas.openxmlformats.org/officeDocument/2006/relationships" xmlns:m="http://schemas.openxmlformats.org/officeDocument/2006/math" xmlns:v="urn:schemas-microsoft-com:vml" xmlns:wp14="http://schemas.microsoft.com/office/word/2010/wordprocessingDrawing" xmlns:wp="http://schemas.openxmlformats.org/drawingml/2006/wordprocessingDrawing" xmlns:w10="urn:schemas-microsoft-com:office:word" xmlns:w="http://schemas.openxmlformats.org/wordprocessingml/2006/main" xmlns:w14="http://schemas.microsoft.com/office/word/2010/wordml" xmlns:w15="http://schemas.microsoft.com/office/word/2012/wordml" xmlns:w16cid="http://schemas.microsoft.com/office/word/2016/wordml/cid" xmlns:w16se="http://schemas.microsoft.com/office/word/2015/wordml/symex" xmlns:wpg="http://schemas.microsoft.com/office/word/2010/wordprocessingGroup" xmlns:wpi="http://schemas.microsoft.com/office/word/2010/wordprocessingInk" xmlns:wne="http://schemas.microsoft.com/office/word/2006/wordml" xmlns:wps="http://schemas.microsoft.com/office/word/2010/wordprocessingShape" mc:Ignorable="w14 w15 w16se w16cid wp14">
-  <w16cid:commentId w16cid:paraId="32B959B9" w16cid:durableId="28785947"/>
-</w16cid:commentsIds>
 </file>
 
 <file path=word/endnotes.xml><?xml version="1.0" encoding="utf-8"?>
@@ -11752,6 +12351,22 @@
 </w:ftr>
 </file>
 
+<file path=word/footer4.xml><?xml version="1.0" encoding="utf-8"?>
+<w:ftr xmlns:wpc="http://schemas.microsoft.com/office/word/2010/wordprocessingCanvas" xmlns:cx="http://schemas.microsoft.com/office/drawing/2014/chartex" xmlns:cx1="http://schemas.microsoft.com/office/drawing/2015/9/8/chartex" xmlns:cx2="http://schemas.microsoft.com/office/drawing/2015/10/21/chartex" xmlns:cx3="http://schemas.microsoft.com/office/drawing/2016/5/9/chartex" xmlns:cx4="http://schemas.microsoft.com/office/drawing/2016/5/10/chartex" xmlns:cx5="http://schemas.microsoft.com/office/drawing/2016/5/11/chartex" xmlns:cx6="http://schemas.microsoft.com/office/drawing/2016/5/12/chartex" xmlns:cx7="http://schemas.microsoft.com/office/drawing/2016/5/13/chartex" xmlns:cx8="http://schemas.microsoft.com/office/drawing/2016/5/14/chartex" xmlns:mc="http://schemas.openxmlformats.org/markup-compatibility/2006" xmlns:aink="http://schemas.microsoft.com/office/drawing/2016/ink" xmlns:am3d="http://schemas.microsoft.com/office/drawing/2017/model3d" xmlns:o="urn:schemas-microsoft-com:office:office" xmlns:r="http://schemas.openxmlformats.org/officeDocument/2006/relationships" xmlns:m="http://schemas.openxmlformats.org/officeDocument/2006/math" xmlns:v="urn:schemas-microsoft-com:vml" xmlns:wp14="http://schemas.microsoft.com/office/word/2010/wordprocessingDrawing" xmlns:wp="http://schemas.openxmlformats.org/drawingml/2006/wordprocessingDrawing" xmlns:w10="urn:schemas-microsoft-com:office:word" xmlns:w="http://schemas.openxmlformats.org/wordprocessingml/2006/main" xmlns:w14="http://schemas.microsoft.com/office/word/2010/wordml" xmlns:w15="http://schemas.microsoft.com/office/word/2012/wordml" xmlns:w16cid="http://schemas.microsoft.com/office/word/2016/wordml/cid" xmlns:w16se="http://schemas.microsoft.com/office/word/2015/wordml/symex" xmlns:wpg="http://schemas.microsoft.com/office/word/2010/wordprocessingGroup" xmlns:wpi="http://schemas.microsoft.com/office/word/2010/wordprocessingInk" xmlns:wne="http://schemas.microsoft.com/office/word/2006/wordml" xmlns:wps="http://schemas.microsoft.com/office/word/2010/wordprocessingShape" mc:Ignorable="w14 w15 w16se w16cid wp14">
+  <w:p>
+    <w:pPr>
+      <w:pStyle w:val="Footer"/>
+      <w:jc w:val="right"/>
+    </w:pPr>
+  </w:p>
+  <w:p>
+    <w:pPr>
+      <w:pStyle w:val="Footer"/>
+    </w:pPr>
+  </w:p>
+</w:ftr>
+</file>
+
 <file path=word/footnotes.xml><?xml version="1.0" encoding="utf-8"?>
 <w:footnotes xmlns:wpc="http://schemas.microsoft.com/office/word/2010/wordprocessingCanvas" xmlns:cx="http://schemas.microsoft.com/office/drawing/2014/chartex" xmlns:cx1="http://schemas.microsoft.com/office/drawing/2015/9/8/chartex" xmlns:cx2="http://schemas.microsoft.com/office/drawing/2015/10/21/chartex" xmlns:cx3="http://schemas.microsoft.com/office/drawing/2016/5/9/chartex" xmlns:cx4="http://schemas.microsoft.com/office/drawing/2016/5/10/chartex" xmlns:cx5="http://schemas.microsoft.com/office/drawing/2016/5/11/chartex" xmlns:cx6="http://schemas.microsoft.com/office/drawing/2016/5/12/chartex" xmlns:cx7="http://schemas.microsoft.com/office/drawing/2016/5/13/chartex" xmlns:cx8="http://schemas.microsoft.com/office/drawing/2016/5/14/chartex" xmlns:mc="http://schemas.openxmlformats.org/markup-compatibility/2006" xmlns:aink="http://schemas.microsoft.com/office/drawing/2016/ink" xmlns:am3d="http://schemas.microsoft.com/office/drawing/2017/model3d" xmlns:o="urn:schemas-microsoft-com:office:office" xmlns:r="http://schemas.openxmlformats.org/officeDocument/2006/relationships" xmlns:m="http://schemas.openxmlformats.org/officeDocument/2006/math" xmlns:v="urn:schemas-microsoft-com:vml" xmlns:wp14="http://schemas.microsoft.com/office/word/2010/wordprocessingDrawing" xmlns:wp="http://schemas.openxmlformats.org/drawingml/2006/wordprocessingDrawing" xmlns:w10="urn:schemas-microsoft-com:office:word" xmlns:w="http://schemas.openxmlformats.org/wordprocessingml/2006/main" xmlns:w14="http://schemas.microsoft.com/office/word/2010/wordml" xmlns:w15="http://schemas.microsoft.com/office/word/2012/wordml" xmlns:w16cid="http://schemas.microsoft.com/office/word/2016/wordml/cid" xmlns:w16se="http://schemas.microsoft.com/office/word/2015/wordml/symex" xmlns:wpg="http://schemas.microsoft.com/office/word/2010/wordprocessingGroup" xmlns:wpi="http://schemas.microsoft.com/office/word/2010/wordprocessingInk" xmlns:wne="http://schemas.microsoft.com/office/word/2006/wordml" xmlns:wps="http://schemas.microsoft.com/office/word/2010/wordprocessingShape" mc:Ignorable="w14 w15 w16se w16cid wp14">
   <w:footnote w:type="separator" w:id="-1">
@@ -12533,14 +13148,6 @@
     <w:abstractNumId w:val="3"/>
   </w:num>
 </w:numbering>
-</file>
-
-<file path=word/people.xml><?xml version="1.0" encoding="utf-8"?>
-<w15:people xmlns:wpc="http://schemas.microsoft.com/office/word/2010/wordprocessingCanvas" xmlns:cx="http://schemas.microsoft.com/office/drawing/2014/chartex" xmlns:cx1="http://schemas.microsoft.com/office/drawing/2015/9/8/chartex" xmlns:cx2="http://schemas.microsoft.com/office/drawing/2015/10/21/chartex" xmlns:cx3="http://schemas.microsoft.com/office/drawing/2016/5/9/chartex" xmlns:cx4="http://schemas.microsoft.com/office/drawing/2016/5/10/chartex" xmlns:cx5="http://schemas.microsoft.com/office/drawing/2016/5/11/chartex" xmlns:cx6="http://schemas.microsoft.com/office/drawing/2016/5/12/chartex" xmlns:cx7="http://schemas.microsoft.com/office/drawing/2016/5/13/chartex" xmlns:cx8="http://schemas.microsoft.com/office/drawing/2016/5/14/chartex" xmlns:mc="http://schemas.openxmlformats.org/markup-compatibility/2006" xmlns:aink="http://schemas.microsoft.com/office/drawing/2016/ink" xmlns:am3d="http://schemas.microsoft.com/office/drawing/2017/model3d" xmlns:o="urn:schemas-microsoft-com:office:office" xmlns:r="http://schemas.openxmlformats.org/officeDocument/2006/relationships" xmlns:m="http://schemas.openxmlformats.org/officeDocument/2006/math" xmlns:v="urn:schemas-microsoft-com:vml" xmlns:wp14="http://schemas.microsoft.com/office/word/2010/wordprocessingDrawing" xmlns:wp="http://schemas.openxmlformats.org/drawingml/2006/wordprocessingDrawing" xmlns:w10="urn:schemas-microsoft-com:office:word" xmlns:w="http://schemas.openxmlformats.org/wordprocessingml/2006/main" xmlns:w14="http://schemas.microsoft.com/office/word/2010/wordml" xmlns:w15="http://schemas.microsoft.com/office/word/2012/wordml" xmlns:w16cid="http://schemas.microsoft.com/office/word/2016/wordml/cid" xmlns:w16se="http://schemas.microsoft.com/office/word/2015/wordml/symex" xmlns:wpg="http://schemas.microsoft.com/office/word/2010/wordprocessingGroup" xmlns:wpi="http://schemas.microsoft.com/office/word/2010/wordprocessingInk" xmlns:wne="http://schemas.microsoft.com/office/word/2006/wordml" xmlns:wps="http://schemas.microsoft.com/office/word/2010/wordprocessingShape" mc:Ignorable="w14 w15 w16se w16cid wp14">
-  <w15:person w15:author="Alan Nardo">
-    <w15:presenceInfo w15:providerId="Windows Live" w15:userId="ce17f0b714957d13"/>
-  </w15:person>
-</w15:people>
 </file>
 
 <file path=word/styles.xml><?xml version="1.0" encoding="utf-8"?>
@@ -13307,6 +13914,71 @@
     <w:uiPriority w:val="99"/>
     <w:rsid w:val="001C35D3"/>
   </w:style>
+  <w:style w:type="paragraph" w:styleId="Title">
+    <w:name w:val="Title"/>
+    <w:basedOn w:val="Normal"/>
+    <w:next w:val="Normal"/>
+    <w:link w:val="TitleChar"/>
+    <w:uiPriority w:val="10"/>
+    <w:qFormat/>
+    <w:rsid w:val="00A452EB"/>
+    <w:pPr>
+      <w:spacing w:after="0" w:line="240" w:lineRule="auto"/>
+      <w:contextualSpacing/>
+    </w:pPr>
+    <w:rPr>
+      <w:rFonts w:asciiTheme="majorHAnsi" w:eastAsiaTheme="majorEastAsia" w:hAnsiTheme="majorHAnsi" w:cstheme="majorBidi"/>
+      <w:spacing w:val="-10"/>
+      <w:kern w:val="28"/>
+      <w:sz w:val="56"/>
+      <w:szCs w:val="56"/>
+    </w:rPr>
+  </w:style>
+  <w:style w:type="character" w:customStyle="1" w:styleId="TitleChar">
+    <w:name w:val="Title Char"/>
+    <w:basedOn w:val="DefaultParagraphFont"/>
+    <w:link w:val="Title"/>
+    <w:uiPriority w:val="10"/>
+    <w:rsid w:val="00A452EB"/>
+    <w:rPr>
+      <w:rFonts w:asciiTheme="majorHAnsi" w:eastAsiaTheme="majorEastAsia" w:hAnsiTheme="majorHAnsi" w:cstheme="majorBidi"/>
+      <w:spacing w:val="-10"/>
+      <w:kern w:val="28"/>
+      <w:sz w:val="56"/>
+      <w:szCs w:val="56"/>
+    </w:rPr>
+  </w:style>
+  <w:style w:type="paragraph" w:styleId="Subtitle">
+    <w:name w:val="Subtitle"/>
+    <w:basedOn w:val="Normal"/>
+    <w:next w:val="Normal"/>
+    <w:link w:val="SubtitleChar"/>
+    <w:uiPriority w:val="11"/>
+    <w:qFormat/>
+    <w:rsid w:val="001F2EEA"/>
+    <w:pPr>
+      <w:numPr>
+        <w:ilvl w:val="1"/>
+      </w:numPr>
+    </w:pPr>
+    <w:rPr>
+      <w:rFonts w:eastAsiaTheme="minorEastAsia"/>
+      <w:color w:val="5A5A5A" w:themeColor="text1" w:themeTint="A5"/>
+      <w:spacing w:val="15"/>
+    </w:rPr>
+  </w:style>
+  <w:style w:type="character" w:customStyle="1" w:styleId="SubtitleChar">
+    <w:name w:val="Subtitle Char"/>
+    <w:basedOn w:val="DefaultParagraphFont"/>
+    <w:link w:val="Subtitle"/>
+    <w:uiPriority w:val="11"/>
+    <w:rsid w:val="001F2EEA"/>
+    <w:rPr>
+      <w:rFonts w:eastAsiaTheme="minorEastAsia"/>
+      <w:color w:val="5A5A5A" w:themeColor="text1" w:themeTint="A5"/>
+      <w:spacing w:val="15"/>
+    </w:rPr>
+  </w:style>
 </w:styles>
 </file>
 
@@ -13606,6 +14278,23 @@
 </file>
 
 <file path=customXml/item1.xml><?xml version="1.0" encoding="utf-8"?>
+<?mso-contentType ?>
+<FormTemplates xmlns="http://schemas.microsoft.com/sharepoint/v3/contenttype/forms">
+  <Display>DocumentLibraryForm</Display>
+  <Edit>DocumentLibraryForm</Edit>
+  <New>DocumentLibraryForm</New>
+</FormTemplates>
+</file>
+
+<file path=customXml/item2.xml><?xml version="1.0" encoding="utf-8"?>
+<p:properties xmlns:p="http://schemas.microsoft.com/office/2006/metadata/properties" xmlns:xsi="http://www.w3.org/2001/XMLSchema-instance" xmlns:pc="http://schemas.microsoft.com/office/infopath/2007/PartnerControls">
+  <documentManagement>
+    <_activity xmlns="79796388-945d-4656-aa99-2c8023506f75" xsi:nil="true"/>
+  </documentManagement>
+</p:properties>
+</file>
+
+<file path=customXml/item3.xml><?xml version="1.0" encoding="utf-8"?>
 <ct:contentTypeSchema xmlns:ct="http://schemas.microsoft.com/office/2006/metadata/contentType" xmlns:ma="http://schemas.microsoft.com/office/2006/metadata/properties/metaAttributes" ct:_="" ma:_="" ma:contentTypeName="Document" ma:contentTypeID="0x01010075934F7FD8892E4FAF7EC7403A4DAB3A" ma:contentTypeVersion="4" ma:contentTypeDescription="Create a new document." ma:contentTypeScope="" ma:versionID="f6b628edaf30bd93d30299bd4522bbb1">
   <xsd:schema xmlns:xsd="http://www.w3.org/2001/XMLSchema" xmlns:xs="http://www.w3.org/2001/XMLSchema" xmlns:p="http://schemas.microsoft.com/office/2006/metadata/properties" xmlns:ns3="79796388-945d-4656-aa99-2c8023506f75" targetNamespace="http://schemas.microsoft.com/office/2006/metadata/properties" ma:root="true" ma:fieldsID="1b51d19fcd27b6e815106370dee89112" ns3:_="">
     <xsd:import namespace="79796388-945d-4656-aa99-2c8023506f75"/>
@@ -13749,28 +14438,29 @@
 </ct:contentTypeSchema>
 </file>
 
-<file path=customXml/item2.xml><?xml version="1.0" encoding="utf-8"?>
-<?mso-contentType ?>
-<FormTemplates xmlns="http://schemas.microsoft.com/sharepoint/v3/contenttype/forms">
-  <Display>DocumentLibraryForm</Display>
-  <Edit>DocumentLibraryForm</Edit>
-  <New>DocumentLibraryForm</New>
-</FormTemplates>
-</file>
-
-<file path=customXml/item3.xml><?xml version="1.0" encoding="utf-8"?>
-<p:properties xmlns:p="http://schemas.microsoft.com/office/2006/metadata/properties" xmlns:xsi="http://www.w3.org/2001/XMLSchema-instance" xmlns:pc="http://schemas.microsoft.com/office/infopath/2007/PartnerControls">
-  <documentManagement>
-    <_activity xmlns="79796388-945d-4656-aa99-2c8023506f75" xsi:nil="true"/>
-  </documentManagement>
-</p:properties>
-</file>
-
 <file path=customXml/item4.xml><?xml version="1.0" encoding="utf-8"?>
 <b:Sources xmlns:b="http://schemas.openxmlformats.org/officeDocument/2006/bibliography" xmlns="http://schemas.openxmlformats.org/officeDocument/2006/bibliography" SelectedStyle="\APASixthEditionOfficeOnline.xsl" StyleName="APA" Version="6"/>
 </file>
 
 <file path=customXml/itemProps1.xml><?xml version="1.0" encoding="utf-8"?>
+<ds:datastoreItem xmlns:ds="http://schemas.openxmlformats.org/officeDocument/2006/customXml" ds:itemID="{A2DFD1D4-6BAE-492F-83F3-7CE0CD46B6B2}">
+  <ds:schemaRefs>
+    <ds:schemaRef ds:uri="http://schemas.microsoft.com/sharepoint/v3/contenttype/forms"/>
+  </ds:schemaRefs>
+</ds:datastoreItem>
+</file>
+
+<file path=customXml/itemProps2.xml><?xml version="1.0" encoding="utf-8"?>
+<ds:datastoreItem xmlns:ds="http://schemas.openxmlformats.org/officeDocument/2006/customXml" ds:itemID="{D3BB7FB9-BFB1-459A-93A8-239125362DA2}">
+  <ds:schemaRefs>
+    <ds:schemaRef ds:uri="http://schemas.microsoft.com/office/2006/metadata/properties"/>
+    <ds:schemaRef ds:uri="http://schemas.microsoft.com/office/infopath/2007/PartnerControls"/>
+    <ds:schemaRef ds:uri="79796388-945d-4656-aa99-2c8023506f75"/>
+  </ds:schemaRefs>
+</ds:datastoreItem>
+</file>
+
+<file path=customXml/itemProps3.xml><?xml version="1.0" encoding="utf-8"?>
 <ds:datastoreItem xmlns:ds="http://schemas.openxmlformats.org/officeDocument/2006/customXml" ds:itemID="{91C36A58-9EF0-4685-830D-F1B9C9BF9AAB}">
   <ds:schemaRefs>
     <ds:schemaRef ds:uri="http://schemas.microsoft.com/office/2006/metadata/contentType"/>
@@ -13788,26 +14478,8 @@
 </ds:datastoreItem>
 </file>
 
-<file path=customXml/itemProps2.xml><?xml version="1.0" encoding="utf-8"?>
-<ds:datastoreItem xmlns:ds="http://schemas.openxmlformats.org/officeDocument/2006/customXml" ds:itemID="{A2DFD1D4-6BAE-492F-83F3-7CE0CD46B6B2}">
-  <ds:schemaRefs>
-    <ds:schemaRef ds:uri="http://schemas.microsoft.com/sharepoint/v3/contenttype/forms"/>
-  </ds:schemaRefs>
-</ds:datastoreItem>
-</file>
-
-<file path=customXml/itemProps3.xml><?xml version="1.0" encoding="utf-8"?>
-<ds:datastoreItem xmlns:ds="http://schemas.openxmlformats.org/officeDocument/2006/customXml" ds:itemID="{D3BB7FB9-BFB1-459A-93A8-239125362DA2}">
-  <ds:schemaRefs>
-    <ds:schemaRef ds:uri="http://schemas.microsoft.com/office/2006/metadata/properties"/>
-    <ds:schemaRef ds:uri="http://schemas.microsoft.com/office/infopath/2007/PartnerControls"/>
-    <ds:schemaRef ds:uri="79796388-945d-4656-aa99-2c8023506f75"/>
-  </ds:schemaRefs>
-</ds:datastoreItem>
-</file>
-
 <file path=customXml/itemProps4.xml><?xml version="1.0" encoding="utf-8"?>
-<ds:datastoreItem xmlns:ds="http://schemas.openxmlformats.org/officeDocument/2006/customXml" ds:itemID="{D23991C8-7209-4647-BC1D-314B2E0442DF}">
+<ds:datastoreItem xmlns:ds="http://schemas.openxmlformats.org/officeDocument/2006/customXml" ds:itemID="{6E2E4A2F-C17E-42E9-A0E0-6270A9E29123}">
   <ds:schemaRefs>
     <ds:schemaRef ds:uri="http://schemas.openxmlformats.org/officeDocument/2006/bibliography"/>
   </ds:schemaRefs>

</xml_diff>